<commit_message>
Business descrip. and hypothesis
</commit_message>
<xml_diff>
--- a/CA3_Individual_Practical.docx
+++ b/CA3_Individual_Practical.docx
@@ -15,7 +15,7 @@
         <mc:AlternateContent>
           <mc:Choice Requires="wpg">
             <w:drawing>
-              <wp:anchor distT="0" distB="0" distL="114300" distR="114300" simplePos="0" relativeHeight="251642880" behindDoc="0" locked="0" layoutInCell="1" allowOverlap="1" wp14:anchorId="071FA30A" wp14:editId="31662486">
+              <wp:anchor distT="0" distB="0" distL="114300" distR="114300" simplePos="0" relativeHeight="251635712" behindDoc="0" locked="0" layoutInCell="1" allowOverlap="1" wp14:anchorId="071FA30A" wp14:editId="76DBB889">
                 <wp:simplePos x="0" y="0"/>
                 <wp:positionH relativeFrom="page">
                   <wp:posOffset>438150</wp:posOffset>
@@ -138,7 +138,7 @@
           </mc:Choice>
           <mc:Fallback>
             <w:pict>
-              <v:group w14:anchorId="63452D7C" id="Group 24" o:spid="_x0000_s1026" style="position:absolute;margin-left:34.5pt;margin-top:-95.15pt;width:18pt;height:10in;z-index:251642880;mso-width-percent:29;mso-height-percent:909;mso-position-horizontal-relative:page;mso-position-vertical-relative:margin;mso-width-percent:29;mso-height-percent:909" coordsize="2286,91440" o:gfxdata="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">
+              <v:group w14:anchorId="3748DE13" id="Group 24" o:spid="_x0000_s1026" style="position:absolute;margin-left:34.5pt;margin-top:-95.15pt;width:18pt;height:10in;z-index:251635712;mso-width-percent:29;mso-height-percent:909;mso-position-horizontal-relative:page;mso-position-vertical-relative:margin;mso-width-percent:29;mso-height-percent:909" coordsize="2286,91440" o:gfxdata="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">
                 <v:rect id="Rectangle 115" o:spid="_x0000_s1027" style="position:absolute;width:2286;height:87820;visibility:visible;mso-wrap-style:square;v-text-anchor:middle" o:gfxdata="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" fillcolor="#e97132 [3205]" stroked="f" strokeweight="1pt"/>
                 <v:rect id="Rectangle 116" o:spid="_x0000_s1028" style="position:absolute;top:89154;width:2286;height:2286;visibility:visible;mso-wrap-style:square;v-text-anchor:middle" o:gfxdata="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" fillcolor="#156082 [3204]" stroked="f" strokeweight="1pt">
                   <o:lock v:ext="edit" aspectratio="t"/>
@@ -155,7 +155,7 @@
           <w:noProof/>
         </w:rPr>
         <w:drawing>
-          <wp:anchor distT="0" distB="0" distL="114300" distR="114300" simplePos="0" relativeHeight="251640832" behindDoc="0" locked="0" layoutInCell="1" allowOverlap="1" wp14:anchorId="06085A1D" wp14:editId="7B5CC7B3">
+          <wp:anchor distT="0" distB="0" distL="114300" distR="114300" simplePos="0" relativeHeight="251633664" behindDoc="0" locked="0" layoutInCell="1" allowOverlap="1" wp14:anchorId="06085A1D" wp14:editId="31F3F3C6">
             <wp:simplePos x="0" y="0"/>
             <wp:positionH relativeFrom="margin">
               <wp:posOffset>4174490</wp:posOffset>
@@ -665,7 +665,7 @@
         <mc:AlternateContent>
           <mc:Choice Requires="wps">
             <w:drawing>
-              <wp:anchor distT="0" distB="0" distL="114300" distR="114300" simplePos="0" relativeHeight="251644928" behindDoc="0" locked="0" layoutInCell="1" allowOverlap="1" wp14:anchorId="47C01022" wp14:editId="36940451">
+              <wp:anchor distT="0" distB="0" distL="114300" distR="114300" simplePos="0" relativeHeight="251637760" behindDoc="0" locked="0" layoutInCell="1" allowOverlap="1" wp14:anchorId="47C01022" wp14:editId="66435627">
                 <wp:simplePos x="0" y="0"/>
                 <wp:positionH relativeFrom="margin">
                   <wp:align>left</wp:align>
@@ -801,7 +801,7 @@
                 <v:stroke joinstyle="miter"/>
                 <v:path gradientshapeok="t" o:connecttype="rect"/>
               </v:shapetype>
-              <v:shape id="Text Box 1" o:spid="_x0000_s1026" type="#_x0000_t202" style="position:absolute;margin-left:0;margin-top:66.75pt;width:454.5pt;height:224.25pt;z-index:251644928;visibility:visible;mso-wrap-style:square;mso-width-percent:0;mso-height-percent:0;mso-wrap-distance-left:9pt;mso-wrap-distance-top:0;mso-wrap-distance-right:9pt;mso-wrap-distance-bottom:0;mso-position-horizontal:left;mso-position-horizontal-relative:margin;mso-position-vertical:absolute;mso-position-vertical-relative:text;mso-width-percent:0;mso-height-percent:0;mso-width-relative:margin;mso-height-relative:margin;v-text-anchor:top" o:gfxdata="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" fillcolor="white [3201]" strokecolor="#156082 [3204]" strokeweight="2.25pt">
+              <v:shape id="Text Box 1" o:spid="_x0000_s1026" type="#_x0000_t202" style="position:absolute;margin-left:0;margin-top:66.75pt;width:454.5pt;height:224.25pt;z-index:251637760;visibility:visible;mso-wrap-style:square;mso-width-percent:0;mso-height-percent:0;mso-wrap-distance-left:9pt;mso-wrap-distance-top:0;mso-wrap-distance-right:9pt;mso-wrap-distance-bottom:0;mso-position-horizontal:left;mso-position-horizontal-relative:margin;mso-position-vertical:absolute;mso-position-vertical-relative:text;mso-width-percent:0;mso-height-percent:0;mso-width-relative:margin;mso-height-relative:margin;v-text-anchor:top" o:gfxdata="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" fillcolor="white [3201]" strokecolor="#156082 [3204]" strokeweight="2.25pt">
                 <v:textbox>
                   <w:txbxContent>
                     <w:p>
@@ -1392,7 +1392,7 @@
         <mc:AlternateContent>
           <mc:Choice Requires="wps">
             <w:drawing>
-              <wp:anchor distT="0" distB="0" distL="114300" distR="114300" simplePos="0" relativeHeight="251648000" behindDoc="0" locked="0" layoutInCell="1" allowOverlap="1" wp14:anchorId="77A7C97A" wp14:editId="677676E2">
+              <wp:anchor distT="0" distB="0" distL="114300" distR="114300" simplePos="0" relativeHeight="251640832" behindDoc="0" locked="0" layoutInCell="1" allowOverlap="1" wp14:anchorId="77A7C97A" wp14:editId="404D1612">
                 <wp:simplePos x="0" y="0"/>
                 <wp:positionH relativeFrom="column">
                   <wp:posOffset>-27788</wp:posOffset>
@@ -1464,7 +1464,7 @@
           </mc:Choice>
           <mc:Fallback>
             <w:pict>
-              <v:shape w14:anchorId="77A7C97A" id="_x0000_s1027" type="#_x0000_t202" style="position:absolute;margin-left:-2.2pt;margin-top:-27.4pt;width:98.85pt;height:22.05pt;z-index:251648000;visibility:visible;mso-wrap-style:square;mso-width-percent:0;mso-height-percent:0;mso-wrap-distance-left:9pt;mso-wrap-distance-top:0;mso-wrap-distance-right:9pt;mso-wrap-distance-bottom:0;mso-position-horizontal:absolute;mso-position-horizontal-relative:text;mso-position-vertical:absolute;mso-position-vertical-relative:text;mso-width-percent:0;mso-height-percent:0;mso-width-relative:margin;mso-height-relative:margin;v-text-anchor:top" o:gfxdata="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" fillcolor="#d86dcb [1944]" stroked="f" strokeweight=".5pt">
+              <v:shape w14:anchorId="77A7C97A" id="_x0000_s1027" type="#_x0000_t202" style="position:absolute;margin-left:-2.2pt;margin-top:-27.4pt;width:98.85pt;height:22.05pt;z-index:251640832;visibility:visible;mso-wrap-style:square;mso-width-percent:0;mso-height-percent:0;mso-wrap-distance-left:9pt;mso-wrap-distance-top:0;mso-wrap-distance-right:9pt;mso-wrap-distance-bottom:0;mso-position-horizontal:absolute;mso-position-horizontal-relative:text;mso-position-vertical:absolute;mso-position-vertical-relative:text;mso-width-percent:0;mso-height-percent:0;mso-width-relative:margin;mso-height-relative:margin;v-text-anchor:top" o:gfxdata="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" fillcolor="#d86dcb [1944]" stroked="f" strokeweight=".5pt">
                 <v:textbox>
                   <w:txbxContent>
                     <w:p>
@@ -1636,31 +1636,13 @@
         <w:rPr>
           <w:rFonts w:ascii="Arial" w:hAnsi="Arial" w:cs="Arial"/>
         </w:rPr>
-        <w:t>Gradient Boosting (GB)</w:t>
-      </w:r>
-      <w:r>
-        <w:rPr>
-          <w:rFonts w:ascii="Arial" w:hAnsi="Arial" w:cs="Arial"/>
-        </w:rPr>
-        <w:t>,</w:t>
-      </w:r>
-      <w:r>
-        <w:rPr>
-          <w:rFonts w:ascii="Arial" w:hAnsi="Arial" w:cs="Arial"/>
-        </w:rPr>
-        <w:t xml:space="preserve"> </w:t>
-      </w:r>
-      <w:r>
-        <w:rPr>
-          <w:rFonts w:ascii="Arial" w:hAnsi="Arial" w:cs="Arial"/>
-        </w:rPr>
-        <w:t>CRISP-DM</w:t>
-      </w:r>
-      <w:r>
-        <w:rPr>
-          <w:rFonts w:ascii="Arial" w:hAnsi="Arial" w:cs="Arial"/>
-        </w:rPr>
-        <w:t xml:space="preserve">, </w:t>
+        <w:t xml:space="preserve">Gradient Boosting (GB), </w:t>
+      </w:r>
+      <w:r>
+        <w:rPr>
+          <w:rFonts w:ascii="Arial" w:hAnsi="Arial" w:cs="Arial"/>
+        </w:rPr>
+        <w:t xml:space="preserve">CRISP-DM, </w:t>
       </w:r>
       <w:r>
         <w:rPr>
@@ -1680,7 +1662,7 @@
         <mc:AlternateContent>
           <mc:Choice Requires="wps">
             <w:drawing>
-              <wp:anchor distT="0" distB="0" distL="114300" distR="114300" simplePos="0" relativeHeight="251650048" behindDoc="0" locked="0" layoutInCell="1" allowOverlap="1" wp14:anchorId="3FE64C39" wp14:editId="46BBA5AD">
+              <wp:anchor distT="0" distB="0" distL="114300" distR="114300" simplePos="0" relativeHeight="251642880" behindDoc="0" locked="0" layoutInCell="1" allowOverlap="1" wp14:anchorId="3FE64C39" wp14:editId="68548CB3">
                 <wp:simplePos x="0" y="0"/>
                 <wp:positionH relativeFrom="column">
                   <wp:posOffset>0</wp:posOffset>
@@ -1761,7 +1743,7 @@
           </mc:Choice>
           <mc:Fallback>
             <w:pict>
-              <v:shape w14:anchorId="3FE64C39" id="_x0000_s1028" type="#_x0000_t202" style="position:absolute;margin-left:0;margin-top:0;width:449pt;height:43pt;z-index:251650048;visibility:visible;mso-wrap-style:square;mso-wrap-distance-left:9pt;mso-wrap-distance-top:0;mso-wrap-distance-right:9pt;mso-wrap-distance-bottom:0;mso-position-horizontal:absolute;mso-position-horizontal-relative:text;mso-position-vertical:absolute;mso-position-vertical-relative:text;v-text-anchor:top" o:gfxdata="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" fillcolor="white [3201]" strokeweight=".5pt">
+              <v:shape w14:anchorId="3FE64C39" id="_x0000_s1028" type="#_x0000_t202" style="position:absolute;margin-left:0;margin-top:0;width:449pt;height:43pt;z-index:251642880;visibility:visible;mso-wrap-style:square;mso-wrap-distance-left:9pt;mso-wrap-distance-top:0;mso-wrap-distance-right:9pt;mso-wrap-distance-bottom:0;mso-position-horizontal:absolute;mso-position-horizontal-relative:text;mso-position-vertical:absolute;mso-position-vertical-relative:text;v-text-anchor:top" o:gfxdata="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" fillcolor="white [3201]" strokeweight=".5pt">
                 <v:textbox>
                   <w:txbxContent>
                     <w:p>
@@ -4598,9 +4580,33 @@
       <w:r>
         <w:rPr>
           <w:rFonts w:ascii="Arial" w:hAnsi="Arial" w:cs="Arial"/>
-          <w:highlight w:val="yellow"/>
-        </w:rPr>
-        <w:t>xxxxxxxxxx</w:t>
+        </w:rPr>
+        <w:t>In today's world, many industries are seriously considering developing sustainable business practices in response to the escalating consequences of increased</w:t>
+      </w:r>
+      <w:r>
+        <w:rPr>
+          <w:rFonts w:ascii="Arial" w:hAnsi="Arial" w:cs="Arial"/>
+        </w:rPr>
+        <w:t xml:space="preserve"> </w:t>
+      </w:r>
+      <w:r>
+        <w:rPr>
+          <w:rFonts w:ascii="Arial" w:hAnsi="Arial" w:cs="Arial"/>
+        </w:rPr>
+        <w:t>CO</w:t>
+      </w:r>
+      <w:r>
+        <w:rPr>
+          <w:rFonts w:ascii="Arial" w:hAnsi="Arial" w:cs="Arial"/>
+          <w:vertAlign w:val="subscript"/>
+        </w:rPr>
+        <w:t>2</w:t>
+      </w:r>
+      <w:r>
+        <w:rPr>
+          <w:rFonts w:ascii="Arial" w:hAnsi="Arial" w:cs="Arial"/>
+        </w:rPr>
+        <w:t xml:space="preserve"> emissions. Additionally, consumers increasingly favour companies with a 'green' stamp of approval.</w:t>
       </w:r>
     </w:p>
     <w:p>
@@ -4612,6 +4618,63 @@
           <w:rFonts w:ascii="Arial" w:hAnsi="Arial" w:cs="Arial"/>
         </w:rPr>
       </w:pPr>
+      <w:r>
+        <w:rPr>
+          <w:rFonts w:ascii="Arial" w:hAnsi="Arial" w:cs="Arial"/>
+        </w:rPr>
+        <w:t>In light of this, it is considered a fictitious company specializing in services and materials for CO</w:t>
+      </w:r>
+      <w:r>
+        <w:rPr>
+          <w:rFonts w:ascii="Arial" w:hAnsi="Arial" w:cs="Arial"/>
+          <w:vertAlign w:val="subscript"/>
+        </w:rPr>
+        <w:t>2</w:t>
+      </w:r>
+      <w:r>
+        <w:rPr>
+          <w:rFonts w:ascii="Arial" w:hAnsi="Arial" w:cs="Arial"/>
+        </w:rPr>
+        <w:t xml:space="preserve"> capture and intends to modernize its systems by implementing machine learning models. By </w:t>
+      </w:r>
+      <w:r>
+        <w:rPr>
+          <w:rFonts w:ascii="Arial" w:hAnsi="Arial" w:cs="Arial"/>
+        </w:rPr>
+        <w:t>analysing</w:t>
+      </w:r>
+      <w:r>
+        <w:rPr>
+          <w:rFonts w:ascii="Arial" w:hAnsi="Arial" w:cs="Arial"/>
+        </w:rPr>
+        <w:t xml:space="preserve"> data from scientific articles, the ML model aims to identify materials most effective for CO</w:t>
+      </w:r>
+      <w:r>
+        <w:rPr>
+          <w:rFonts w:ascii="Arial" w:hAnsi="Arial" w:cs="Arial"/>
+          <w:vertAlign w:val="subscript"/>
+        </w:rPr>
+        <w:t>2</w:t>
+      </w:r>
+      <w:r>
+        <w:rPr>
+          <w:rFonts w:ascii="Arial" w:hAnsi="Arial" w:cs="Arial"/>
+        </w:rPr>
+        <w:t xml:space="preserve"> adsorption, tailored to the specific needs of each sector. This approach could potentially personalize solutions, optimizing the efficiency of CO</w:t>
+      </w:r>
+      <w:r>
+        <w:rPr>
+          <w:rFonts w:ascii="Arial" w:hAnsi="Arial" w:cs="Arial"/>
+          <w:vertAlign w:val="subscript"/>
+        </w:rPr>
+        <w:t>2</w:t>
+      </w:r>
+      <w:r>
+        <w:rPr>
+          <w:rFonts w:ascii="Arial" w:hAnsi="Arial" w:cs="Arial"/>
+        </w:rPr>
+        <w:t xml:space="preserve"> capture in various industries. It could also make significant contributions to environmental sustainability.</w:t>
+      </w:r>
     </w:p>
     <w:p>
       <w:pPr>
@@ -4661,12 +4724,190 @@
     <w:p>
       <w:pPr>
         <w:spacing w:after="0" w:line="360" w:lineRule="auto"/>
+        <w:rPr>
+          <w:rFonts w:ascii="Arial" w:hAnsi="Arial" w:cs="Arial"/>
+        </w:rPr>
+      </w:pPr>
+    </w:p>
+    <w:p>
+      <w:pPr>
+        <w:spacing w:after="0" w:line="360" w:lineRule="auto"/>
+        <w:jc w:val="both"/>
+        <w:rPr>
+          <w:rFonts w:ascii="Arial" w:hAnsi="Arial" w:cs="Arial"/>
+        </w:rPr>
+      </w:pPr>
+      <w:r>
+        <w:rPr>
+          <w:rFonts w:ascii="Arial" w:hAnsi="Arial" w:cs="Arial"/>
+        </w:rPr>
+        <w:tab/>
+      </w:r>
+      <w:r>
+        <w:rPr>
+          <w:rFonts w:ascii="Arial" w:hAnsi="Arial" w:cs="Arial"/>
+        </w:rPr>
+        <w:t xml:space="preserve">The question raised for this </w:t>
+      </w:r>
+      <w:r>
+        <w:rPr>
+          <w:rFonts w:ascii="Arial" w:hAnsi="Arial" w:cs="Arial"/>
+        </w:rPr>
+        <w:t>project</w:t>
+      </w:r>
+      <w:r>
+        <w:rPr>
+          <w:rFonts w:ascii="Arial" w:hAnsi="Arial" w:cs="Arial"/>
+        </w:rPr>
+        <w:t xml:space="preserve"> is whether it will be possible to predict the most suitable material, considering a given CO</w:t>
+      </w:r>
+      <w:r>
+        <w:rPr>
+          <w:rFonts w:ascii="Arial" w:hAnsi="Arial" w:cs="Arial"/>
+          <w:vertAlign w:val="subscript"/>
+        </w:rPr>
+        <w:t>2</w:t>
+      </w:r>
+      <w:r>
+        <w:rPr>
+          <w:rFonts w:ascii="Arial" w:hAnsi="Arial" w:cs="Arial"/>
+        </w:rPr>
+        <w:t xml:space="preserve"> concentration that needs to be captured</w:t>
+      </w:r>
+      <w:r>
+        <w:rPr>
+          <w:rFonts w:ascii="Arial" w:hAnsi="Arial" w:cs="Arial"/>
+        </w:rPr>
+        <w:t>.</w:t>
+      </w:r>
+    </w:p>
+    <w:p>
+      <w:pPr>
+        <w:spacing w:after="0" w:line="360" w:lineRule="auto"/>
+        <w:rPr>
+          <w:rFonts w:ascii="Arial" w:hAnsi="Arial" w:cs="Arial"/>
+        </w:rPr>
+      </w:pPr>
+    </w:p>
+    <w:p>
+      <w:pPr>
+        <w:spacing w:after="0" w:line="360" w:lineRule="auto"/>
         <w:ind w:firstLine="720"/>
         <w:jc w:val="both"/>
         <w:rPr>
           <w:rFonts w:ascii="Arial" w:hAnsi="Arial" w:cs="Arial"/>
         </w:rPr>
       </w:pPr>
+      <w:r>
+        <w:rPr>
+          <w:rFonts w:ascii="Arial" w:hAnsi="Arial" w:cs="Arial"/>
+          <w:b/>
+          <w:bCs/>
+        </w:rPr>
+        <w:t>H</w:t>
+      </w:r>
+      <w:r>
+        <w:rPr>
+          <w:rFonts w:ascii="Arial" w:hAnsi="Arial" w:cs="Arial"/>
+          <w:b/>
+          <w:bCs/>
+          <w:vertAlign w:val="subscript"/>
+        </w:rPr>
+        <w:t>0</w:t>
+      </w:r>
+      <w:r>
+        <w:rPr>
+          <w:rFonts w:ascii="Arial" w:hAnsi="Arial" w:cs="Arial"/>
+          <w:b/>
+          <w:bCs/>
+        </w:rPr>
+        <w:t xml:space="preserve">: </w:t>
+      </w:r>
+      <w:r>
+        <w:rPr>
+          <w:rFonts w:ascii="Arial" w:hAnsi="Arial" w:cs="Arial"/>
+        </w:rPr>
+        <w:t>There is no difference between the medians. Therefore, the choice of materials for CO</w:t>
+      </w:r>
+      <w:r>
+        <w:rPr>
+          <w:rFonts w:ascii="Arial" w:hAnsi="Arial" w:cs="Arial"/>
+          <w:vertAlign w:val="subscript"/>
+        </w:rPr>
+        <w:t>2</w:t>
+      </w:r>
+      <w:r>
+        <w:rPr>
+          <w:rFonts w:ascii="Arial" w:hAnsi="Arial" w:cs="Arial"/>
+        </w:rPr>
+        <w:t xml:space="preserve"> adsorption does not affect the outcome.</w:t>
+      </w:r>
+    </w:p>
+    <w:p>
+      <w:pPr>
+        <w:spacing w:after="0" w:line="360" w:lineRule="auto"/>
+        <w:ind w:firstLine="720"/>
+        <w:jc w:val="both"/>
+        <w:rPr>
+          <w:rFonts w:ascii="Arial" w:hAnsi="Arial" w:cs="Arial"/>
+          <w:b/>
+          <w:bCs/>
+        </w:rPr>
+      </w:pPr>
+    </w:p>
+    <w:p>
+      <w:pPr>
+        <w:spacing w:after="0" w:line="360" w:lineRule="auto"/>
+        <w:ind w:firstLine="720"/>
+        <w:jc w:val="both"/>
+        <w:rPr>
+          <w:rFonts w:ascii="Arial" w:hAnsi="Arial" w:cs="Arial"/>
+        </w:rPr>
+      </w:pPr>
+      <w:r>
+        <w:rPr>
+          <w:rFonts w:ascii="Arial" w:hAnsi="Arial" w:cs="Arial"/>
+          <w:b/>
+          <w:bCs/>
+        </w:rPr>
+        <w:t>H</w:t>
+      </w:r>
+      <w:r>
+        <w:rPr>
+          <w:rFonts w:ascii="Arial" w:hAnsi="Arial" w:cs="Arial"/>
+          <w:b/>
+          <w:bCs/>
+          <w:vertAlign w:val="subscript"/>
+        </w:rPr>
+        <w:t>1</w:t>
+      </w:r>
+      <w:r>
+        <w:rPr>
+          <w:rFonts w:ascii="Arial" w:hAnsi="Arial" w:cs="Arial"/>
+          <w:b/>
+          <w:bCs/>
+        </w:rPr>
+        <w:t xml:space="preserve">: </w:t>
+      </w:r>
+      <w:r>
+        <w:rPr>
+          <w:rFonts w:ascii="Arial" w:hAnsi="Arial" w:cs="Arial"/>
+        </w:rPr>
+        <w:t>There is a difference between the medians. Therefore, the choice of materials for CO</w:t>
+      </w:r>
+      <w:r>
+        <w:rPr>
+          <w:rFonts w:ascii="Arial" w:hAnsi="Arial" w:cs="Arial"/>
+          <w:vertAlign w:val="subscript"/>
+        </w:rPr>
+        <w:t>2</w:t>
+      </w:r>
+      <w:r>
+        <w:rPr>
+          <w:rFonts w:ascii="Arial" w:hAnsi="Arial" w:cs="Arial"/>
+        </w:rPr>
+        <w:t xml:space="preserve"> adsorption does affect the outcome.</w:t>
+      </w:r>
     </w:p>
     <w:p>
       <w:pPr>
@@ -4756,7 +4997,14 @@
         <w:rPr>
           <w:rFonts w:ascii="Arial" w:hAnsi="Arial" w:cs="Arial"/>
         </w:rPr>
-        <w:t>; therefore, this amount that needs to be adsorbed tends to differ. Thus, the model would aim to estimate which material would suit the concentration of CO</w:t>
+        <w:t xml:space="preserve">; therefore, this amount that needs to be adsorbed </w:t>
+      </w:r>
+      <w:r>
+        <w:rPr>
+          <w:rFonts w:ascii="Arial" w:hAnsi="Arial" w:cs="Arial"/>
+        </w:rPr>
+        <w:lastRenderedPageBreak/>
+        <w:t>tends to differ. Thus, the model would aim to estimate which material would suit the concentration of CO</w:t>
       </w:r>
       <w:r>
         <w:rPr>
@@ -4770,35 +5018,6 @@
           <w:rFonts w:ascii="Arial" w:hAnsi="Arial" w:cs="Arial"/>
         </w:rPr>
         <w:t xml:space="preserve"> the industry needs to adsorb.</w:t>
-      </w:r>
-    </w:p>
-    <w:p>
-      <w:pPr>
-        <w:spacing w:after="0" w:line="360" w:lineRule="auto"/>
-        <w:ind w:firstLine="709"/>
-        <w:jc w:val="both"/>
-        <w:rPr>
-          <w:rFonts w:ascii="Arial" w:hAnsi="Arial" w:cs="Arial"/>
-        </w:rPr>
-      </w:pPr>
-      <w:r>
-        <w:rPr>
-          <w:rFonts w:ascii="Arial" w:hAnsi="Arial" w:cs="Arial"/>
-        </w:rPr>
-        <w:t>I also suggest the title change for: Applied machine learning to estimate suitable material to adsorb CO</w:t>
-      </w:r>
-      <w:r>
-        <w:rPr>
-          <w:rFonts w:ascii="Arial" w:hAnsi="Arial" w:cs="Arial"/>
-          <w:vertAlign w:val="subscript"/>
-        </w:rPr>
-        <w:t>2</w:t>
-      </w:r>
-      <w:r>
-        <w:rPr>
-          <w:rFonts w:ascii="Arial" w:hAnsi="Arial" w:cs="Arial"/>
-        </w:rPr>
-        <w:t>.</w:t>
       </w:r>
     </w:p>
     <w:p>
@@ -5015,7 +5234,6 @@
           <w:sz w:val="28"/>
           <w:szCs w:val="28"/>
         </w:rPr>
-        <w:lastRenderedPageBreak/>
         <w:t>Scope</w:t>
       </w:r>
       <w:bookmarkEnd w:id="6"/>
@@ -5248,6 +5466,7 @@
           <w:sz w:val="28"/>
           <w:szCs w:val="28"/>
         </w:rPr>
+        <w:lastRenderedPageBreak/>
         <w:t>Models</w:t>
       </w:r>
       <w:r>
@@ -5437,7 +5656,6 @@
           <w:sz w:val="28"/>
           <w:szCs w:val="28"/>
         </w:rPr>
-        <w:lastRenderedPageBreak/>
         <w:t>Machine learning models</w:t>
       </w:r>
       <w:bookmarkEnd w:id="15"/>
@@ -5637,6 +5855,7 @@
           <w:b/>
           <w:bCs/>
         </w:rPr>
+        <w:lastRenderedPageBreak/>
         <w:t>Cross Industry Standard Process - Data Mining (CRISP-DM)</w:t>
       </w:r>
       <w:bookmarkEnd w:id="19"/>
@@ -5727,7 +5946,7 @@
         <mc:AlternateContent>
           <mc:Choice Requires="wpg">
             <w:drawing>
-              <wp:inline distT="0" distB="0" distL="0" distR="0" wp14:anchorId="7C8A4E5D" wp14:editId="50330F0D">
+              <wp:inline distT="0" distB="0" distL="0" distR="0" wp14:anchorId="7C8A4E5D" wp14:editId="1E798DA9">
                 <wp:extent cx="5088281" cy="4027034"/>
                 <wp:effectExtent l="0" t="0" r="0" b="0"/>
                 <wp:docPr id="591427321" name="Group 4"/>
@@ -6069,7 +6288,7 @@
           </mc:Choice>
           <mc:Fallback>
             <w:pict>
-              <v:shape w14:anchorId="0B5D78BF" id="Text Box 3" o:spid="_x0000_s1027" type="#_x0000_t202" style="width:486.5pt;height:34pt;visibility:visible;mso-wrap-style:square;mso-left-percent:-10001;mso-top-percent:-10001;mso-position-horizontal:absolute;mso-position-horizontal-relative:char;mso-position-vertical:absolute;mso-position-vertical-relative:line;mso-left-percent:-10001;mso-top-percent:-10001;v-text-anchor:top" o:gfxdata="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" filled="f" stroked="f" strokeweight=".5pt">
+              <v:shape w14:anchorId="0B5D78BF" id="Text Box 3" o:spid="_x0000_s1029" type="#_x0000_t202" style="width:486.5pt;height:34pt;visibility:visible;mso-wrap-style:square;mso-left-percent:-10001;mso-top-percent:-10001;mso-position-horizontal:absolute;mso-position-horizontal-relative:char;mso-position-vertical:absolute;mso-position-vertical-relative:line;mso-left-percent:-10001;mso-top-percent:-10001;v-text-anchor:top" o:gfxdata="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" filled="f" stroked="f" strokeweight=".5pt">
                 <v:textbox>
                   <w:txbxContent>
                     <w:p>
@@ -6300,7 +6519,6 @@
           <w:sz w:val="24"/>
           <w:szCs w:val="24"/>
         </w:rPr>
-        <w:lastRenderedPageBreak/>
         <w:t>Data source</w:t>
       </w:r>
     </w:p>
@@ -6431,7 +6649,9 @@
       <w:r>
         <w:rPr>
           <w:rFonts w:ascii="Arial" w:hAnsi="Arial" w:cs="Arial"/>
-        </w:rPr>
+          <w:noProof/>
+        </w:rPr>
+        <w:lastRenderedPageBreak/>
         <w:drawing>
           <wp:inline distT="0" distB="0" distL="0" distR="0" wp14:anchorId="2241A820" wp14:editId="76D538CC">
             <wp:extent cx="6155140" cy="2620010"/>
@@ -6580,16 +6800,17 @@
       </w:pPr>
       <w:r>
         <w:rPr>
+          <w:rFonts w:ascii="Arial" w:hAnsi="Arial" w:cs="Arial"/>
           <w:noProof/>
         </w:rPr>
         <w:lastRenderedPageBreak/>
         <mc:AlternateContent>
           <mc:Choice Requires="wpg">
             <w:drawing>
-              <wp:inline distT="0" distB="0" distL="0" distR="0" wp14:anchorId="2364FEB0" wp14:editId="165C8BA2">
-                <wp:extent cx="5810388" cy="6493096"/>
-                <wp:effectExtent l="0" t="0" r="0" b="3175"/>
-                <wp:docPr id="1880981930" name="Group 21"/>
+              <wp:inline distT="0" distB="0" distL="0" distR="0" wp14:anchorId="0407AA64" wp14:editId="5A16744C">
+                <wp:extent cx="5800752" cy="3794097"/>
+                <wp:effectExtent l="0" t="0" r="0" b="0"/>
+                <wp:docPr id="744186357" name="Group 13"/>
                 <wp:cNvGraphicFramePr/>
                 <a:graphic xmlns:a="http://schemas.openxmlformats.org/drawingml/2006/main">
                   <a:graphicData uri="http://schemas.microsoft.com/office/word/2010/wordprocessingGroup">
@@ -6598,63 +6819,179 @@
                       <wpg:grpSpPr>
                         <a:xfrm>
                           <a:off x="0" y="0"/>
-                          <a:ext cx="5810388" cy="6493096"/>
+                          <a:ext cx="5800752" cy="3794097"/>
                           <a:chOff x="0" y="0"/>
-                          <a:chExt cx="5810388" cy="6493096"/>
+                          <a:chExt cx="5800752" cy="3794097"/>
                         </a:xfrm>
                       </wpg:grpSpPr>
                       <wpg:grpSp>
-                        <wpg:cNvPr id="611579934" name="Group 15"/>
+                        <wpg:cNvPr id="1358463652" name="Group 8"/>
                         <wpg:cNvGrpSpPr/>
                         <wpg:grpSpPr>
                           <a:xfrm>
                             <a:off x="0" y="0"/>
-                            <a:ext cx="2767965" cy="2159635"/>
+                            <a:ext cx="5737860" cy="1896110"/>
                             <a:chOff x="0" y="0"/>
-                            <a:chExt cx="2767965" cy="2159635"/>
+                            <a:chExt cx="5738319" cy="1896607"/>
                           </a:xfrm>
                         </wpg:grpSpPr>
-                        <pic:pic xmlns:pic="http://schemas.openxmlformats.org/drawingml/2006/picture">
-                          <pic:nvPicPr>
-                            <pic:cNvPr id="1135002571" name="Picture 11" descr="A graph of a bar graph&#10;&#10;Description automatically generated"/>
-                            <pic:cNvPicPr>
-                              <a:picLocks noChangeAspect="1"/>
-                            </pic:cNvPicPr>
-                          </pic:nvPicPr>
-                          <pic:blipFill>
-                            <a:blip r:embed="rId22">
-                              <a:extLst>
-                                <a:ext uri="{28A0092B-C50C-407E-A947-70E740481C1C}">
-                                  <a14:useLocalDpi xmlns:a14="http://schemas.microsoft.com/office/drawing/2010/main" val="0"/>
-                                </a:ext>
-                              </a:extLst>
-                            </a:blip>
-                            <a:srcRect/>
-                            <a:stretch>
-                              <a:fillRect/>
-                            </a:stretch>
-                          </pic:blipFill>
-                          <pic:spPr bwMode="auto">
+                        <wpg:grpSp>
+                          <wpg:cNvPr id="1271719507" name="Group 7"/>
+                          <wpg:cNvGrpSpPr/>
+                          <wpg:grpSpPr>
                             <a:xfrm>
                               <a:off x="0" y="0"/>
-                              <a:ext cx="2767965" cy="2159635"/>
+                              <a:ext cx="5738319" cy="1896607"/>
+                              <a:chOff x="0" y="0"/>
+                              <a:chExt cx="5738319" cy="1896607"/>
                             </a:xfrm>
-                            <a:prstGeom prst="rect">
-                              <a:avLst/>
-                            </a:prstGeom>
-                            <a:noFill/>
-                            <a:ln>
+                          </wpg:grpSpPr>
+                          <wpg:grpSp>
+                            <wpg:cNvPr id="370012956" name="Group 6"/>
+                            <wpg:cNvGrpSpPr/>
+                            <wpg:grpSpPr>
+                              <a:xfrm>
+                                <a:off x="0" y="11927"/>
+                                <a:ext cx="5731510" cy="1884680"/>
+                                <a:chOff x="0" y="0"/>
+                                <a:chExt cx="5731510" cy="1884680"/>
+                              </a:xfrm>
+                            </wpg:grpSpPr>
+                            <pic:pic xmlns:pic="http://schemas.openxmlformats.org/drawingml/2006/picture">
+                              <pic:nvPicPr>
+                                <pic:cNvPr id="1577883838" name="Picture 4" descr="A graph of blue bars&#10;&#10;Description automatically generated with medium confidence"/>
+                                <pic:cNvPicPr>
+                                  <a:picLocks noChangeAspect="1"/>
+                                </pic:cNvPicPr>
+                              </pic:nvPicPr>
+                              <pic:blipFill>
+                                <a:blip r:embed="rId22" cstate="print">
+                                  <a:extLst>
+                                    <a:ext uri="{28A0092B-C50C-407E-A947-70E740481C1C}">
+                                      <a14:useLocalDpi xmlns:a14="http://schemas.microsoft.com/office/drawing/2010/main" val="0"/>
+                                    </a:ext>
+                                  </a:extLst>
+                                </a:blip>
+                                <a:srcRect/>
+                                <a:stretch>
+                                  <a:fillRect/>
+                                </a:stretch>
+                              </pic:blipFill>
+                              <pic:spPr bwMode="auto">
+                                <a:xfrm>
+                                  <a:off x="0" y="0"/>
+                                  <a:ext cx="5731510" cy="1884680"/>
+                                </a:xfrm>
+                                <a:prstGeom prst="rect">
+                                  <a:avLst/>
+                                </a:prstGeom>
+                                <a:noFill/>
+                                <a:ln>
+                                  <a:noFill/>
+                                </a:ln>
+                              </pic:spPr>
+                            </pic:pic>
+                            <wps:wsp>
+                              <wps:cNvPr id="1189668280" name="Text Box 9"/>
+                              <wps:cNvSpPr txBox="1"/>
+                              <wps:spPr>
+                                <a:xfrm>
+                                  <a:off x="1685677" y="0"/>
+                                  <a:ext cx="259870" cy="260643"/>
+                                </a:xfrm>
+                                <a:prstGeom prst="rect">
+                                  <a:avLst/>
+                                </a:prstGeom>
+                                <a:noFill/>
+                                <a:ln w="6350">
+                                  <a:noFill/>
+                                </a:ln>
+                              </wps:spPr>
+                              <wps:txbx>
+                                <w:txbxContent>
+                                  <w:p>
+                                    <w:pPr>
+                                      <w:rPr>
+                                        <w:rFonts w:ascii="Arial" w:hAnsi="Arial" w:cs="Arial"/>
+                                        <w:b/>
+                                        <w:bCs/>
+                                        <w:sz w:val="20"/>
+                                        <w:szCs w:val="20"/>
+                                      </w:rPr>
+                                    </w:pPr>
+                                    <w:r>
+                                      <w:rPr>
+                                        <w:rFonts w:ascii="Arial" w:hAnsi="Arial" w:cs="Arial"/>
+                                        <w:sz w:val="20"/>
+                                        <w:szCs w:val="20"/>
+                                      </w:rPr>
+                                      <w:t>a</w:t>
+                                    </w:r>
+                                  </w:p>
+                                </w:txbxContent>
+                              </wps:txbx>
+                              <wps:bodyPr rot="0" spcFirstLastPara="0" vertOverflow="overflow" horzOverflow="overflow" vert="horz" wrap="square" lIns="91440" tIns="45720" rIns="91440" bIns="45720" numCol="1" spcCol="0" rtlCol="0" fromWordArt="0" anchor="t" anchorCtr="0" forceAA="0" compatLnSpc="1">
+                                <a:prstTxWarp prst="textNoShape">
+                                  <a:avLst/>
+                                </a:prstTxWarp>
+                                <a:noAutofit/>
+                              </wps:bodyPr>
+                            </wps:wsp>
+                          </wpg:grpSp>
+                          <wps:wsp>
+                            <wps:cNvPr id="81881630" name="Text Box 9"/>
+                            <wps:cNvSpPr txBox="1"/>
+                            <wps:spPr>
+                              <a:xfrm>
+                                <a:off x="5478449" y="0"/>
+                                <a:ext cx="259870" cy="260643"/>
+                              </a:xfrm>
+                              <a:prstGeom prst="rect">
+                                <a:avLst/>
+                              </a:prstGeom>
                               <a:noFill/>
-                            </a:ln>
-                          </pic:spPr>
-                        </pic:pic>
+                              <a:ln w="6350">
+                                <a:noFill/>
+                              </a:ln>
+                            </wps:spPr>
+                            <wps:txbx>
+                              <w:txbxContent>
+                                <w:p>
+                                  <w:pPr>
+                                    <w:rPr>
+                                      <w:rFonts w:ascii="Arial" w:hAnsi="Arial" w:cs="Arial"/>
+                                      <w:sz w:val="20"/>
+                                      <w:szCs w:val="20"/>
+                                      <w:lang w:val="en-GB"/>
+                                    </w:rPr>
+                                  </w:pPr>
+                                  <w:r>
+                                    <w:rPr>
+                                      <w:rFonts w:ascii="Arial" w:hAnsi="Arial" w:cs="Arial"/>
+                                      <w:sz w:val="20"/>
+                                      <w:szCs w:val="20"/>
+                                      <w:lang w:val="en-GB"/>
+                                    </w:rPr>
+                                    <w:t>e</w:t>
+                                  </w:r>
+                                </w:p>
+                              </w:txbxContent>
+                            </wps:txbx>
+                            <wps:bodyPr rot="0" spcFirstLastPara="0" vertOverflow="overflow" horzOverflow="overflow" vert="horz" wrap="square" lIns="91440" tIns="45720" rIns="91440" bIns="45720" numCol="1" spcCol="0" rtlCol="0" fromWordArt="0" anchor="t" anchorCtr="0" forceAA="0" compatLnSpc="1">
+                              <a:prstTxWarp prst="textNoShape">
+                                <a:avLst/>
+                              </a:prstTxWarp>
+                              <a:noAutofit/>
+                            </wps:bodyPr>
+                          </wps:wsp>
+                        </wpg:grpSp>
                         <wps:wsp>
-                          <wps:cNvPr id="673453395" name="Text Box 12"/>
+                          <wps:cNvPr id="1937929538" name="Text Box 9"/>
                           <wps:cNvSpPr txBox="1"/>
                           <wps:spPr>
                             <a:xfrm>
-                              <a:off x="2497540" y="0"/>
-                              <a:ext cx="266318" cy="286000"/>
+                              <a:off x="3597948" y="0"/>
+                              <a:ext cx="259870" cy="234624"/>
                             </a:xfrm>
                             <a:prstGeom prst="rect">
                               <a:avLst/>
@@ -6670,13 +7007,19 @@
                                 <w:pPr>
                                   <w:rPr>
                                     <w:rFonts w:ascii="Arial" w:hAnsi="Arial" w:cs="Arial"/>
+                                    <w:sz w:val="20"/>
+                                    <w:szCs w:val="20"/>
+                                    <w:lang w:val="en-GB"/>
                                   </w:rPr>
                                 </w:pPr>
                                 <w:r>
                                   <w:rPr>
                                     <w:rFonts w:ascii="Arial" w:hAnsi="Arial" w:cs="Arial"/>
+                                    <w:sz w:val="20"/>
+                                    <w:szCs w:val="20"/>
+                                    <w:lang w:val="en-GB"/>
                                   </w:rPr>
-                                  <w:t>a</w:t>
+                                  <w:t>c</w:t>
                                 </w:r>
                               </w:p>
                             </w:txbxContent>
@@ -6690,57 +7033,175 @@
                         </wps:wsp>
                       </wpg:grpSp>
                       <wpg:grpSp>
-                        <wpg:cNvPr id="2115400343" name="Group 18"/>
+                        <wpg:cNvPr id="38522181" name="Group 12"/>
                         <wpg:cNvGrpSpPr/>
                         <wpg:grpSpPr>
                           <a:xfrm>
-                            <a:off x="3005593" y="0"/>
-                            <a:ext cx="2804795" cy="2159635"/>
+                            <a:off x="107342" y="1904337"/>
+                            <a:ext cx="5693410" cy="1889760"/>
                             <a:chOff x="0" y="0"/>
-                            <a:chExt cx="2804795" cy="2159635"/>
+                            <a:chExt cx="5693994" cy="1889926"/>
                           </a:xfrm>
                         </wpg:grpSpPr>
-                        <pic:pic xmlns:pic="http://schemas.openxmlformats.org/drawingml/2006/picture">
-                          <pic:nvPicPr>
-                            <pic:cNvPr id="351069758" name="Picture 6" descr="A diagram of a bar chart&#10;&#10;Description automatically generated"/>
-                            <pic:cNvPicPr>
-                              <a:picLocks noChangeAspect="1"/>
-                            </pic:cNvPicPr>
-                          </pic:nvPicPr>
-                          <pic:blipFill>
-                            <a:blip r:embed="rId23">
-                              <a:extLst>
-                                <a:ext uri="{28A0092B-C50C-407E-A947-70E740481C1C}">
-                                  <a14:useLocalDpi xmlns:a14="http://schemas.microsoft.com/office/drawing/2010/main" val="0"/>
-                                </a:ext>
-                              </a:extLst>
-                            </a:blip>
-                            <a:srcRect/>
-                            <a:stretch>
-                              <a:fillRect/>
-                            </a:stretch>
-                          </pic:blipFill>
-                          <pic:spPr bwMode="auto">
+                        <wpg:grpSp>
+                          <wpg:cNvPr id="1584620902" name="Group 11"/>
+                          <wpg:cNvGrpSpPr/>
+                          <wpg:grpSpPr>
                             <a:xfrm>
-                              <a:off x="0" y="0"/>
-                              <a:ext cx="2804795" cy="2159635"/>
+                              <a:off x="0" y="3976"/>
+                              <a:ext cx="5652135" cy="1885950"/>
+                              <a:chOff x="0" y="3976"/>
+                              <a:chExt cx="5652135" cy="1885950"/>
                             </a:xfrm>
-                            <a:prstGeom prst="rect">
-                              <a:avLst/>
-                            </a:prstGeom>
-                            <a:noFill/>
-                            <a:ln>
+                          </wpg:grpSpPr>
+                          <wpg:grpSp>
+                            <wpg:cNvPr id="56475831" name="Group 10"/>
+                            <wpg:cNvGrpSpPr/>
+                            <wpg:grpSpPr>
+                              <a:xfrm>
+                                <a:off x="0" y="3976"/>
+                                <a:ext cx="5652135" cy="1885950"/>
+                                <a:chOff x="0" y="0"/>
+                                <a:chExt cx="5652135" cy="1885950"/>
+                              </a:xfrm>
+                            </wpg:grpSpPr>
+                            <pic:pic xmlns:pic="http://schemas.openxmlformats.org/drawingml/2006/picture">
+                              <pic:nvPicPr>
+                                <pic:cNvPr id="464847415" name="Picture 5" descr="A graph of a bar&#10;&#10;Description automatically generated with medium confidence"/>
+                                <pic:cNvPicPr>
+                                  <a:picLocks noChangeAspect="1"/>
+                                </pic:cNvPicPr>
+                              </pic:nvPicPr>
+                              <pic:blipFill>
+                                <a:blip r:embed="rId23" cstate="print">
+                                  <a:extLst>
+                                    <a:ext uri="{28A0092B-C50C-407E-A947-70E740481C1C}">
+                                      <a14:useLocalDpi xmlns:a14="http://schemas.microsoft.com/office/drawing/2010/main" val="0"/>
+                                    </a:ext>
+                                  </a:extLst>
+                                </a:blip>
+                                <a:srcRect/>
+                                <a:stretch>
+                                  <a:fillRect/>
+                                </a:stretch>
+                              </pic:blipFill>
+                              <pic:spPr bwMode="auto">
+                                <a:xfrm>
+                                  <a:off x="0" y="0"/>
+                                  <a:ext cx="5652135" cy="1885950"/>
+                                </a:xfrm>
+                                <a:prstGeom prst="rect">
+                                  <a:avLst/>
+                                </a:prstGeom>
+                                <a:noFill/>
+                                <a:ln>
+                                  <a:noFill/>
+                                </a:ln>
+                              </pic:spPr>
+                            </pic:pic>
+                            <wps:wsp>
+                              <wps:cNvPr id="1332257127" name="Text Box 9"/>
+                              <wps:cNvSpPr txBox="1"/>
+                              <wps:spPr>
+                                <a:xfrm>
+                                  <a:off x="3534354" y="15903"/>
+                                  <a:ext cx="259870" cy="260643"/>
+                                </a:xfrm>
+                                <a:prstGeom prst="rect">
+                                  <a:avLst/>
+                                </a:prstGeom>
+                                <a:noFill/>
+                                <a:ln w="6350">
+                                  <a:noFill/>
+                                </a:ln>
+                              </wps:spPr>
+                              <wps:txbx>
+                                <w:txbxContent>
+                                  <w:p>
+                                    <w:pPr>
+                                      <w:rPr>
+                                        <w:rFonts w:ascii="Arial" w:hAnsi="Arial" w:cs="Arial"/>
+                                        <w:b/>
+                                        <w:bCs/>
+                                        <w:sz w:val="20"/>
+                                        <w:szCs w:val="20"/>
+                                        <w:lang w:val="en-GB"/>
+                                      </w:rPr>
+                                    </w:pPr>
+                                    <w:r>
+                                      <w:rPr>
+                                        <w:rFonts w:ascii="Arial" w:hAnsi="Arial" w:cs="Arial"/>
+                                        <w:sz w:val="20"/>
+                                        <w:szCs w:val="20"/>
+                                        <w:lang w:val="en-GB"/>
+                                      </w:rPr>
+                                      <w:t>d</w:t>
+                                    </w:r>
+                                  </w:p>
+                                </w:txbxContent>
+                              </wps:txbx>
+                              <wps:bodyPr rot="0" spcFirstLastPara="0" vertOverflow="overflow" horzOverflow="overflow" vert="horz" wrap="square" lIns="91440" tIns="45720" rIns="91440" bIns="45720" numCol="1" spcCol="0" rtlCol="0" fromWordArt="0" anchor="t" anchorCtr="0" forceAA="0" compatLnSpc="1">
+                                <a:prstTxWarp prst="textNoShape">
+                                  <a:avLst/>
+                                </a:prstTxWarp>
+                                <a:noAutofit/>
+                              </wps:bodyPr>
+                            </wps:wsp>
+                          </wpg:grpSp>
+                          <wps:wsp>
+                            <wps:cNvPr id="980590053" name="Text Box 9"/>
+                            <wps:cNvSpPr txBox="1"/>
+                            <wps:spPr>
+                              <a:xfrm>
+                                <a:off x="1661823" y="19877"/>
+                                <a:ext cx="259715" cy="260350"/>
+                              </a:xfrm>
+                              <a:prstGeom prst="rect">
+                                <a:avLst/>
+                              </a:prstGeom>
                               <a:noFill/>
-                            </a:ln>
-                          </pic:spPr>
-                        </pic:pic>
+                              <a:ln w="6350">
+                                <a:noFill/>
+                              </a:ln>
+                            </wps:spPr>
+                            <wps:txbx>
+                              <w:txbxContent>
+                                <w:p>
+                                  <w:pPr>
+                                    <w:rPr>
+                                      <w:rFonts w:ascii="Arial" w:hAnsi="Arial" w:cs="Arial"/>
+                                      <w:sz w:val="20"/>
+                                      <w:szCs w:val="20"/>
+                                      <w:lang w:val="en-GB"/>
+                                    </w:rPr>
+                                  </w:pPr>
+                                  <w:r>
+                                    <w:rPr>
+                                      <w:rFonts w:ascii="Arial" w:hAnsi="Arial" w:cs="Arial"/>
+                                      <w:sz w:val="20"/>
+                                      <w:szCs w:val="20"/>
+                                      <w:lang w:val="en-GB"/>
+                                    </w:rPr>
+                                    <w:t>b</w:t>
+                                  </w:r>
+                                </w:p>
+                              </w:txbxContent>
+                            </wps:txbx>
+                            <wps:bodyPr rot="0" spcFirstLastPara="0" vertOverflow="overflow" horzOverflow="overflow" vert="horz" wrap="square" lIns="91440" tIns="45720" rIns="91440" bIns="45720" numCol="1" spcCol="0" rtlCol="0" fromWordArt="0" anchor="t" anchorCtr="0" forceAA="0" compatLnSpc="1">
+                              <a:prstTxWarp prst="textNoShape">
+                                <a:avLst/>
+                              </a:prstTxWarp>
+                              <a:noAutofit/>
+                            </wps:bodyPr>
+                          </wps:wsp>
+                        </wpg:grpSp>
                         <wps:wsp>
-                          <wps:cNvPr id="1828708403" name="Text Box 12"/>
+                          <wps:cNvPr id="1085280181" name="Text Box 9"/>
                           <wps:cNvSpPr txBox="1"/>
                           <wps:spPr>
                             <a:xfrm>
-                              <a:off x="2524836" y="20472"/>
-                              <a:ext cx="266318" cy="285962"/>
+                              <a:off x="5434279" y="0"/>
+                              <a:ext cx="259715" cy="260350"/>
                             </a:xfrm>
                             <a:prstGeom prst="rect">
                               <a:avLst/>
@@ -6756,13 +7217,19 @@
                                 <w:pPr>
                                   <w:rPr>
                                     <w:rFonts w:ascii="Arial" w:hAnsi="Arial" w:cs="Arial"/>
+                                    <w:sz w:val="20"/>
+                                    <w:szCs w:val="20"/>
+                                    <w:lang w:val="en-GB"/>
                                   </w:rPr>
                                 </w:pPr>
                                 <w:r>
                                   <w:rPr>
                                     <w:rFonts w:ascii="Arial" w:hAnsi="Arial" w:cs="Arial"/>
+                                    <w:sz w:val="20"/>
+                                    <w:szCs w:val="20"/>
+                                    <w:lang w:val="en-GB"/>
                                   </w:rPr>
-                                  <w:t>b</w:t>
+                                  <w:t>f</w:t>
                                 </w:r>
                               </w:p>
                             </w:txbxContent>
@@ -6775,300 +7242,6 @@
                           </wps:bodyPr>
                         </wps:wsp>
                       </wpg:grpSp>
-                      <wpg:grpSp>
-                        <wpg:cNvPr id="1515860703" name="Group 16"/>
-                        <wpg:cNvGrpSpPr/>
-                        <wpg:grpSpPr>
-                          <a:xfrm>
-                            <a:off x="7951" y="2138901"/>
-                            <a:ext cx="2767965" cy="2159635"/>
-                            <a:chOff x="0" y="0"/>
-                            <a:chExt cx="2767965" cy="2159635"/>
-                          </a:xfrm>
-                        </wpg:grpSpPr>
-                        <pic:pic xmlns:pic="http://schemas.openxmlformats.org/drawingml/2006/picture">
-                          <pic:nvPicPr>
-                            <pic:cNvPr id="1661191489" name="Picture 12" descr="A graph of pore volume&#10;&#10;Description automatically generated"/>
-                            <pic:cNvPicPr>
-                              <a:picLocks noChangeAspect="1"/>
-                            </pic:cNvPicPr>
-                          </pic:nvPicPr>
-                          <pic:blipFill>
-                            <a:blip r:embed="rId24">
-                              <a:extLst>
-                                <a:ext uri="{28A0092B-C50C-407E-A947-70E740481C1C}">
-                                  <a14:useLocalDpi xmlns:a14="http://schemas.microsoft.com/office/drawing/2010/main" val="0"/>
-                                </a:ext>
-                              </a:extLst>
-                            </a:blip>
-                            <a:srcRect/>
-                            <a:stretch>
-                              <a:fillRect/>
-                            </a:stretch>
-                          </pic:blipFill>
-                          <pic:spPr bwMode="auto">
-                            <a:xfrm>
-                              <a:off x="0" y="0"/>
-                              <a:ext cx="2767965" cy="2159635"/>
-                            </a:xfrm>
-                            <a:prstGeom prst="rect">
-                              <a:avLst/>
-                            </a:prstGeom>
-                            <a:noFill/>
-                            <a:ln>
-                              <a:noFill/>
-                            </a:ln>
-                          </pic:spPr>
-                        </pic:pic>
-                        <wps:wsp>
-                          <wps:cNvPr id="224467735" name="Text Box 12"/>
-                          <wps:cNvSpPr txBox="1"/>
-                          <wps:spPr>
-                            <a:xfrm>
-                              <a:off x="2497540" y="27295"/>
-                              <a:ext cx="266318" cy="285962"/>
-                            </a:xfrm>
-                            <a:prstGeom prst="rect">
-                              <a:avLst/>
-                            </a:prstGeom>
-                            <a:noFill/>
-                            <a:ln w="6350">
-                              <a:noFill/>
-                            </a:ln>
-                          </wps:spPr>
-                          <wps:txbx>
-                            <w:txbxContent>
-                              <w:p>
-                                <w:pPr>
-                                  <w:rPr>
-                                    <w:rFonts w:ascii="Arial" w:hAnsi="Arial" w:cs="Arial"/>
-                                  </w:rPr>
-                                </w:pPr>
-                                <w:r>
-                                  <w:rPr>
-                                    <w:rFonts w:ascii="Arial" w:hAnsi="Arial" w:cs="Arial"/>
-                                  </w:rPr>
-                                  <w:t>c</w:t>
-                                </w:r>
-                              </w:p>
-                            </w:txbxContent>
-                          </wps:txbx>
-                          <wps:bodyPr rot="0" spcFirstLastPara="0" vertOverflow="overflow" horzOverflow="overflow" vert="horz" wrap="square" lIns="91440" tIns="45720" rIns="91440" bIns="45720" numCol="1" spcCol="0" rtlCol="0" fromWordArt="0" anchor="t" anchorCtr="0" forceAA="0" compatLnSpc="1">
-                            <a:prstTxWarp prst="textNoShape">
-                              <a:avLst/>
-                            </a:prstTxWarp>
-                            <a:noAutofit/>
-                          </wps:bodyPr>
-                        </wps:wsp>
-                      </wpg:grpSp>
-                      <wpg:grpSp>
-                        <wpg:cNvPr id="1441398028" name="Group 19"/>
-                        <wpg:cNvGrpSpPr/>
-                        <wpg:grpSpPr>
-                          <a:xfrm>
-                            <a:off x="3069203" y="2162755"/>
-                            <a:ext cx="2736614" cy="2159635"/>
-                            <a:chOff x="0" y="0"/>
-                            <a:chExt cx="2736614" cy="2159635"/>
-                          </a:xfrm>
-                        </wpg:grpSpPr>
-                        <pic:pic xmlns:pic="http://schemas.openxmlformats.org/drawingml/2006/picture">
-                          <pic:nvPicPr>
-                            <pic:cNvPr id="1765936101" name="Picture 8" descr="A diagram of a graph&#10;&#10;Description automatically generated"/>
-                            <pic:cNvPicPr>
-                              <a:picLocks noChangeAspect="1"/>
-                            </pic:cNvPicPr>
-                          </pic:nvPicPr>
-                          <pic:blipFill>
-                            <a:blip r:embed="rId25">
-                              <a:extLst>
-                                <a:ext uri="{28A0092B-C50C-407E-A947-70E740481C1C}">
-                                  <a14:useLocalDpi xmlns:a14="http://schemas.microsoft.com/office/drawing/2010/main" val="0"/>
-                                </a:ext>
-                              </a:extLst>
-                            </a:blip>
-                            <a:srcRect/>
-                            <a:stretch>
-                              <a:fillRect/>
-                            </a:stretch>
-                          </pic:blipFill>
-                          <pic:spPr bwMode="auto">
-                            <a:xfrm>
-                              <a:off x="0" y="0"/>
-                              <a:ext cx="2734310" cy="2159635"/>
-                            </a:xfrm>
-                            <a:prstGeom prst="rect">
-                              <a:avLst/>
-                            </a:prstGeom>
-                            <a:noFill/>
-                            <a:ln>
-                              <a:noFill/>
-                            </a:ln>
-                          </pic:spPr>
-                        </pic:pic>
-                        <wps:wsp>
-                          <wps:cNvPr id="1582892891" name="Text Box 12"/>
-                          <wps:cNvSpPr txBox="1"/>
-                          <wps:spPr>
-                            <a:xfrm>
-                              <a:off x="2470245" y="6824"/>
-                              <a:ext cx="266369" cy="286215"/>
-                            </a:xfrm>
-                            <a:prstGeom prst="rect">
-                              <a:avLst/>
-                            </a:prstGeom>
-                            <a:noFill/>
-                            <a:ln w="6350">
-                              <a:noFill/>
-                            </a:ln>
-                          </wps:spPr>
-                          <wps:txbx>
-                            <w:txbxContent>
-                              <w:p>
-                                <w:pPr>
-                                  <w:rPr>
-                                    <w:rFonts w:ascii="Arial" w:hAnsi="Arial" w:cs="Arial"/>
-                                  </w:rPr>
-                                </w:pPr>
-                                <w:r>
-                                  <w:rPr>
-                                    <w:rFonts w:ascii="Arial" w:hAnsi="Arial" w:cs="Arial"/>
-                                  </w:rPr>
-                                  <w:t>d</w:t>
-                                </w:r>
-                              </w:p>
-                            </w:txbxContent>
-                          </wps:txbx>
-                          <wps:bodyPr rot="0" spcFirstLastPara="0" vertOverflow="overflow" horzOverflow="overflow" vert="horz" wrap="square" lIns="91440" tIns="45720" rIns="91440" bIns="45720" numCol="1" spcCol="0" rtlCol="0" fromWordArt="0" anchor="t" anchorCtr="0" forceAA="0" compatLnSpc="1">
-                            <a:prstTxWarp prst="textNoShape">
-                              <a:avLst/>
-                            </a:prstTxWarp>
-                            <a:noAutofit/>
-                          </wps:bodyPr>
-                        </wps:wsp>
-                      </wpg:grpSp>
-                      <wpg:grpSp>
-                        <wpg:cNvPr id="1619824436" name="Group 17"/>
-                        <wpg:cNvGrpSpPr/>
-                        <wpg:grpSpPr>
-                          <a:xfrm>
-                            <a:off x="15903" y="4309607"/>
-                            <a:ext cx="2767965" cy="2159635"/>
-                            <a:chOff x="0" y="0"/>
-                            <a:chExt cx="2767965" cy="2159635"/>
-                          </a:xfrm>
-                        </wpg:grpSpPr>
-                        <pic:pic xmlns:pic="http://schemas.openxmlformats.org/drawingml/2006/picture">
-                          <pic:nvPicPr>
-                            <pic:cNvPr id="1941079949" name="Picture 13" descr="A graph of a graph of a number of blue bars&#10;&#10;Description automatically generated with medium confidence"/>
-                            <pic:cNvPicPr>
-                              <a:picLocks noChangeAspect="1"/>
-                            </pic:cNvPicPr>
-                          </pic:nvPicPr>
-                          <pic:blipFill>
-                            <a:blip r:embed="rId26">
-                              <a:extLst>
-                                <a:ext uri="{28A0092B-C50C-407E-A947-70E740481C1C}">
-                                  <a14:useLocalDpi xmlns:a14="http://schemas.microsoft.com/office/drawing/2010/main" val="0"/>
-                                </a:ext>
-                              </a:extLst>
-                            </a:blip>
-                            <a:srcRect/>
-                            <a:stretch>
-                              <a:fillRect/>
-                            </a:stretch>
-                          </pic:blipFill>
-                          <pic:spPr bwMode="auto">
-                            <a:xfrm>
-                              <a:off x="0" y="0"/>
-                              <a:ext cx="2767965" cy="2159635"/>
-                            </a:xfrm>
-                            <a:prstGeom prst="rect">
-                              <a:avLst/>
-                            </a:prstGeom>
-                            <a:noFill/>
-                            <a:ln>
-                              <a:noFill/>
-                            </a:ln>
-                          </pic:spPr>
-                        </pic:pic>
-                        <wps:wsp>
-                          <wps:cNvPr id="1748768386" name="Text Box 12"/>
-                          <wps:cNvSpPr txBox="1"/>
-                          <wps:spPr>
-                            <a:xfrm>
-                              <a:off x="2497540" y="20471"/>
-                              <a:ext cx="266369" cy="286252"/>
-                            </a:xfrm>
-                            <a:prstGeom prst="rect">
-                              <a:avLst/>
-                            </a:prstGeom>
-                            <a:noFill/>
-                            <a:ln w="6350">
-                              <a:noFill/>
-                            </a:ln>
-                          </wps:spPr>
-                          <wps:txbx>
-                            <w:txbxContent>
-                              <w:p>
-                                <w:pPr>
-                                  <w:rPr>
-                                    <w:rFonts w:ascii="Arial" w:hAnsi="Arial" w:cs="Arial"/>
-                                    <w:lang w:val="en-GB"/>
-                                  </w:rPr>
-                                </w:pPr>
-                                <w:r>
-                                  <w:rPr>
-                                    <w:rFonts w:ascii="Arial" w:hAnsi="Arial" w:cs="Arial"/>
-                                    <w:lang w:val="en-GB"/>
-                                  </w:rPr>
-                                  <w:t>e</w:t>
-                                </w:r>
-                              </w:p>
-                            </w:txbxContent>
-                          </wps:txbx>
-                          <wps:bodyPr rot="0" spcFirstLastPara="0" vertOverflow="overflow" horzOverflow="overflow" vert="horz" wrap="square" lIns="91440" tIns="45720" rIns="91440" bIns="45720" numCol="1" spcCol="0" rtlCol="0" fromWordArt="0" anchor="t" anchorCtr="0" forceAA="0" compatLnSpc="1">
-                            <a:prstTxWarp prst="textNoShape">
-                              <a:avLst/>
-                            </a:prstTxWarp>
-                            <a:noAutofit/>
-                          </wps:bodyPr>
-                        </wps:wsp>
-                      </wpg:grpSp>
-                      <pic:pic xmlns:pic="http://schemas.openxmlformats.org/drawingml/2006/picture">
-                        <pic:nvPicPr>
-                          <pic:cNvPr id="68361793" name="Picture 10" descr="A diagram of a graph&#10;&#10;Description automatically generated"/>
-                          <pic:cNvPicPr>
-                            <a:picLocks noChangeAspect="1"/>
-                          </pic:cNvPicPr>
-                        </pic:nvPicPr>
-                        <pic:blipFill>
-                          <a:blip r:embed="rId27">
-                            <a:extLst>
-                              <a:ext uri="{28A0092B-C50C-407E-A947-70E740481C1C}">
-                                <a14:useLocalDpi xmlns:a14="http://schemas.microsoft.com/office/drawing/2010/main" val="0"/>
-                              </a:ext>
-                            </a:extLst>
-                          </a:blip>
-                          <a:srcRect/>
-                          <a:stretch>
-                            <a:fillRect/>
-                          </a:stretch>
-                        </pic:blipFill>
-                        <pic:spPr bwMode="auto">
-                          <a:xfrm>
-                            <a:off x="3124863" y="4333461"/>
-                            <a:ext cx="2670810" cy="2159635"/>
-                          </a:xfrm>
-                          <a:prstGeom prst="rect">
-                            <a:avLst/>
-                          </a:prstGeom>
-                          <a:noFill/>
-                          <a:ln>
-                            <a:noFill/>
-                          </a:ln>
-                        </pic:spPr>
-                      </pic:pic>
                     </wpg:wgp>
                   </a:graphicData>
                 </a:graphic>
@@ -7077,90 +7250,102 @@
           </mc:Choice>
           <mc:Fallback>
             <w:pict>
-              <v:group w14:anchorId="2364FEB0" id="Group 21" o:spid="_x0000_s1030" style="width:457.5pt;height:511.25pt;mso-position-horizontal-relative:char;mso-position-vertical-relative:line" coordsize="58103,64930" o:gfxdata="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">
-                <v:group id="Group 15" o:spid="_x0000_s1031" style="position:absolute;width:27679;height:21596" coordsize="27679,21596" o:gfxdata="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">
-                  <v:shapetype id="_x0000_t75" coordsize="21600,21600" o:spt="75" o:preferrelative="t" path="m@4@5l@4@11@9@11@9@5xe" filled="f" stroked="f">
-                    <v:stroke joinstyle="miter"/>
-                    <v:formulas>
-                      <v:f eqn="if lineDrawn pixelLineWidth 0"/>
-                      <v:f eqn="sum @0 1 0"/>
-                      <v:f eqn="sum 0 0 @1"/>
-                      <v:f eqn="prod @2 1 2"/>
-                      <v:f eqn="prod @3 21600 pixelWidth"/>
-                      <v:f eqn="prod @3 21600 pixelHeight"/>
-                      <v:f eqn="sum @0 0 1"/>
-                      <v:f eqn="prod @6 1 2"/>
-                      <v:f eqn="prod @7 21600 pixelWidth"/>
-                      <v:f eqn="sum @8 21600 0"/>
-                      <v:f eqn="prod @7 21600 pixelHeight"/>
-                      <v:f eqn="sum @10 21600 0"/>
-                    </v:formulas>
-                    <v:path o:extrusionok="f" gradientshapeok="t" o:connecttype="rect"/>
-                    <o:lock v:ext="edit" aspectratio="t"/>
-                  </v:shapetype>
-                  <v:shape id="Picture 11" o:spid="_x0000_s1032" type="#_x0000_t75" alt="A graph of a bar graph&#10;&#10;Description automatically generated" style="position:absolute;width:27679;height:21596;visibility:visible;mso-wrap-style:square" o:gfxdata="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">
-                    <v:imagedata r:id="rId28" o:title="A graph of a bar graph&#10;&#10;Description automatically generated"/>
-                  </v:shape>
-                  <v:shape id="_x0000_s1033" type="#_x0000_t202" style="position:absolute;left:24975;width:2663;height:2860;visibility:visible;mso-wrap-style:square;v-text-anchor:top" o:gfxdata="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" filled="f" stroked="f" strokeweight=".5pt">
+              <v:group w14:anchorId="0407AA64" id="Group 13" o:spid="_x0000_s1030" style="width:456.75pt;height:298.75pt;mso-position-horizontal-relative:char;mso-position-vertical-relative:line" coordsize="58007,37940" o:gfxdata="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">
+                <v:group id="Group 8" o:spid="_x0000_s1031" style="position:absolute;width:57378;height:18961" coordsize="57383,18966" o:gfxdata="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">
+                  <v:group id="Group 7" o:spid="_x0000_s1032" style="position:absolute;width:57383;height:18966" coordsize="57383,18966" o:gfxdata="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">
+                    <v:group id="_x0000_s1033" style="position:absolute;top:119;width:57315;height:18847" coordsize="57315,18846" o:gfxdata="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">
+                      <v:shapetype id="_x0000_t75" coordsize="21600,21600" o:spt="75" o:preferrelative="t" path="m@4@5l@4@11@9@11@9@5xe" filled="f" stroked="f">
+                        <v:stroke joinstyle="miter"/>
+                        <v:formulas>
+                          <v:f eqn="if lineDrawn pixelLineWidth 0"/>
+                          <v:f eqn="sum @0 1 0"/>
+                          <v:f eqn="sum 0 0 @1"/>
+                          <v:f eqn="prod @2 1 2"/>
+                          <v:f eqn="prod @3 21600 pixelWidth"/>
+                          <v:f eqn="prod @3 21600 pixelHeight"/>
+                          <v:f eqn="sum @0 0 1"/>
+                          <v:f eqn="prod @6 1 2"/>
+                          <v:f eqn="prod @7 21600 pixelWidth"/>
+                          <v:f eqn="sum @8 21600 0"/>
+                          <v:f eqn="prod @7 21600 pixelHeight"/>
+                          <v:f eqn="sum @10 21600 0"/>
+                        </v:formulas>
+                        <v:path o:extrusionok="f" gradientshapeok="t" o:connecttype="rect"/>
+                        <o:lock v:ext="edit" aspectratio="t"/>
+                      </v:shapetype>
+                      <v:shape id="Picture 4" o:spid="_x0000_s1034" type="#_x0000_t75" alt="A graph of blue bars&#10;&#10;Description automatically generated with medium confidence" style="position:absolute;width:57315;height:18846;visibility:visible;mso-wrap-style:square" o:gfxdata="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">
+                        <v:imagedata r:id="rId24" o:title="A graph of blue bars&#10;&#10;Description automatically generated with medium confidence"/>
+                      </v:shape>
+                      <v:shape id="Text Box 9" o:spid="_x0000_s1035" type="#_x0000_t202" style="position:absolute;left:16856;width:2599;height:2606;visibility:visible;mso-wrap-style:square;v-text-anchor:top" o:gfxdata="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" filled="f" stroked="f" strokeweight=".5pt">
+                        <v:textbox>
+                          <w:txbxContent>
+                            <w:p>
+                              <w:pPr>
+                                <w:rPr>
+                                  <w:rFonts w:ascii="Arial" w:hAnsi="Arial" w:cs="Arial"/>
+                                  <w:b/>
+                                  <w:bCs/>
+                                  <w:sz w:val="20"/>
+                                  <w:szCs w:val="20"/>
+                                </w:rPr>
+                              </w:pPr>
+                              <w:r>
+                                <w:rPr>
+                                  <w:rFonts w:ascii="Arial" w:hAnsi="Arial" w:cs="Arial"/>
+                                  <w:sz w:val="20"/>
+                                  <w:szCs w:val="20"/>
+                                </w:rPr>
+                                <w:t>a</w:t>
+                              </w:r>
+                            </w:p>
+                          </w:txbxContent>
+                        </v:textbox>
+                      </v:shape>
+                    </v:group>
+                    <v:shape id="Text Box 9" o:spid="_x0000_s1036" type="#_x0000_t202" style="position:absolute;left:54784;width:2599;height:2606;visibility:visible;mso-wrap-style:square;v-text-anchor:top" o:gfxdata="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" filled="f" stroked="f" strokeweight=".5pt">
+                      <v:textbox>
+                        <w:txbxContent>
+                          <w:p>
+                            <w:pPr>
+                              <w:rPr>
+                                <w:rFonts w:ascii="Arial" w:hAnsi="Arial" w:cs="Arial"/>
+                                <w:sz w:val="20"/>
+                                <w:szCs w:val="20"/>
+                                <w:lang w:val="en-GB"/>
+                              </w:rPr>
+                            </w:pPr>
+                            <w:r>
+                              <w:rPr>
+                                <w:rFonts w:ascii="Arial" w:hAnsi="Arial" w:cs="Arial"/>
+                                <w:sz w:val="20"/>
+                                <w:szCs w:val="20"/>
+                                <w:lang w:val="en-GB"/>
+                              </w:rPr>
+                              <w:t>e</w:t>
+                            </w:r>
+                          </w:p>
+                        </w:txbxContent>
+                      </v:textbox>
+                    </v:shape>
+                  </v:group>
+                  <v:shape id="Text Box 9" o:spid="_x0000_s1037" type="#_x0000_t202" style="position:absolute;left:35979;width:2599;height:2346;visibility:visible;mso-wrap-style:square;v-text-anchor:top" o:gfxdata="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" filled="f" stroked="f" strokeweight=".5pt">
                     <v:textbox>
                       <w:txbxContent>
                         <w:p>
                           <w:pPr>
                             <w:rPr>
                               <w:rFonts w:ascii="Arial" w:hAnsi="Arial" w:cs="Arial"/>
+                              <w:sz w:val="20"/>
+                              <w:szCs w:val="20"/>
+                              <w:lang w:val="en-GB"/>
                             </w:rPr>
                           </w:pPr>
                           <w:r>
                             <w:rPr>
                               <w:rFonts w:ascii="Arial" w:hAnsi="Arial" w:cs="Arial"/>
-                            </w:rPr>
-                            <w:t>a</w:t>
-                          </w:r>
-                        </w:p>
-                      </w:txbxContent>
-                    </v:textbox>
-                  </v:shape>
-                </v:group>
-                <v:group id="Group 18" o:spid="_x0000_s1034" style="position:absolute;left:30055;width:28048;height:21596" coordsize="28047,21596" o:gfxdata="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">
-                  <v:shape id="Picture 6" o:spid="_x0000_s1035" type="#_x0000_t75" alt="A diagram of a bar chart&#10;&#10;Description automatically generated" style="position:absolute;width:28047;height:21596;visibility:visible;mso-wrap-style:square" o:gfxdata="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">
-                    <v:imagedata r:id="rId29" o:title="A diagram of a bar chart&#10;&#10;Description automatically generated"/>
-                  </v:shape>
-                  <v:shape id="_x0000_s1036" type="#_x0000_t202" style="position:absolute;left:25248;top:204;width:2663;height:2860;visibility:visible;mso-wrap-style:square;v-text-anchor:top" o:gfxdata="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" filled="f" stroked="f" strokeweight=".5pt">
-                    <v:textbox>
-                      <w:txbxContent>
-                        <w:p>
-                          <w:pPr>
-                            <w:rPr>
-                              <w:rFonts w:ascii="Arial" w:hAnsi="Arial" w:cs="Arial"/>
-                            </w:rPr>
-                          </w:pPr>
-                          <w:r>
-                            <w:rPr>
-                              <w:rFonts w:ascii="Arial" w:hAnsi="Arial" w:cs="Arial"/>
-                            </w:rPr>
-                            <w:t>b</w:t>
-                          </w:r>
-                        </w:p>
-                      </w:txbxContent>
-                    </v:textbox>
-                  </v:shape>
-                </v:group>
-                <v:group id="Group 16" o:spid="_x0000_s1037" style="position:absolute;left:79;top:21389;width:27680;height:21596" coordsize="27679,21596" o:gfxdata="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">
-                  <v:shape id="Picture 12" o:spid="_x0000_s1038" type="#_x0000_t75" alt="A graph of pore volume&#10;&#10;Description automatically generated" style="position:absolute;width:27679;height:21596;visibility:visible;mso-wrap-style:square" o:gfxdata="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">
-                    <v:imagedata r:id="rId30" o:title="A graph of pore volume&#10;&#10;Description automatically generated"/>
-                  </v:shape>
-                  <v:shape id="_x0000_s1039" type="#_x0000_t202" style="position:absolute;left:24975;top:272;width:2663;height:2860;visibility:visible;mso-wrap-style:square;v-text-anchor:top" o:gfxdata="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" filled="f" stroked="f" strokeweight=".5pt">
-                    <v:textbox>
-                      <w:txbxContent>
-                        <w:p>
-                          <w:pPr>
-                            <w:rPr>
-                              <w:rFonts w:ascii="Arial" w:hAnsi="Arial" w:cs="Arial"/>
-                            </w:rPr>
-                          </w:pPr>
-                          <w:r>
-                            <w:rPr>
-                              <w:rFonts w:ascii="Arial" w:hAnsi="Arial" w:cs="Arial"/>
+                              <w:sz w:val="20"/>
+                              <w:szCs w:val="20"/>
+                              <w:lang w:val="en-GB"/>
                             </w:rPr>
                             <w:t>c</w:t>
                           </w:r>
@@ -7169,65 +7354,107 @@
                     </v:textbox>
                   </v:shape>
                 </v:group>
-                <v:group id="Group 19" o:spid="_x0000_s1040" style="position:absolute;left:30692;top:21627;width:27366;height:21596" coordsize="27366,21596" o:gfxdata="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">
-                  <v:shape id="Picture 8" o:spid="_x0000_s1041" type="#_x0000_t75" alt="A diagram of a graph&#10;&#10;Description automatically generated" style="position:absolute;width:27343;height:21596;visibility:visible;mso-wrap-style:square" o:gfxdata="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">
-                    <v:imagedata r:id="rId31" o:title="A diagram of a graph&#10;&#10;Description automatically generated"/>
-                  </v:shape>
-                  <v:shape id="_x0000_s1042" type="#_x0000_t202" style="position:absolute;left:24702;top:68;width:2664;height:2862;visibility:visible;mso-wrap-style:square;v-text-anchor:top" o:gfxdata="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" filled="f" stroked="f" strokeweight=".5pt">
+                <v:group id="Group 12" o:spid="_x0000_s1038" style="position:absolute;left:1073;top:19043;width:56934;height:18897" coordsize="56939,18899" o:gfxdata="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">
+                  <v:group id="Group 11" o:spid="_x0000_s1039" style="position:absolute;top:39;width:56521;height:18860" coordorigin=",39" coordsize="56521,18859" o:gfxdata="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">
+                    <v:group id="Group 10" o:spid="_x0000_s1040" style="position:absolute;top:39;width:56521;height:18860" coordsize="56521,18859" o:gfxdata="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">
+                      <v:shape id="Picture 5" o:spid="_x0000_s1041" type="#_x0000_t75" alt="A graph of a bar&#10;&#10;Description automatically generated with medium confidence" style="position:absolute;width:56521;height:18859;visibility:visible;mso-wrap-style:square" o:gfxdata="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">
+                        <v:imagedata r:id="rId25" o:title="A graph of a bar&#10;&#10;Description automatically generated with medium confidence"/>
+                      </v:shape>
+                      <v:shape id="Text Box 9" o:spid="_x0000_s1042" type="#_x0000_t202" style="position:absolute;left:35343;top:159;width:2599;height:2606;visibility:visible;mso-wrap-style:square;v-text-anchor:top" o:gfxdata="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" filled="f" stroked="f" strokeweight=".5pt">
+                        <v:textbox>
+                          <w:txbxContent>
+                            <w:p>
+                              <w:pPr>
+                                <w:rPr>
+                                  <w:rFonts w:ascii="Arial" w:hAnsi="Arial" w:cs="Arial"/>
+                                  <w:b/>
+                                  <w:bCs/>
+                                  <w:sz w:val="20"/>
+                                  <w:szCs w:val="20"/>
+                                  <w:lang w:val="en-GB"/>
+                                </w:rPr>
+                              </w:pPr>
+                              <w:r>
+                                <w:rPr>
+                                  <w:rFonts w:ascii="Arial" w:hAnsi="Arial" w:cs="Arial"/>
+                                  <w:sz w:val="20"/>
+                                  <w:szCs w:val="20"/>
+                                  <w:lang w:val="en-GB"/>
+                                </w:rPr>
+                                <w:t>d</w:t>
+                              </w:r>
+                            </w:p>
+                          </w:txbxContent>
+                        </v:textbox>
+                      </v:shape>
+                    </v:group>
+                    <v:shape id="Text Box 9" o:spid="_x0000_s1043" type="#_x0000_t202" style="position:absolute;left:16618;top:198;width:2597;height:2604;visibility:visible;mso-wrap-style:square;v-text-anchor:top" o:gfxdata="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" filled="f" stroked="f" strokeweight=".5pt">
+                      <v:textbox>
+                        <w:txbxContent>
+                          <w:p>
+                            <w:pPr>
+                              <w:rPr>
+                                <w:rFonts w:ascii="Arial" w:hAnsi="Arial" w:cs="Arial"/>
+                                <w:sz w:val="20"/>
+                                <w:szCs w:val="20"/>
+                                <w:lang w:val="en-GB"/>
+                              </w:rPr>
+                            </w:pPr>
+                            <w:r>
+                              <w:rPr>
+                                <w:rFonts w:ascii="Arial" w:hAnsi="Arial" w:cs="Arial"/>
+                                <w:sz w:val="20"/>
+                                <w:szCs w:val="20"/>
+                                <w:lang w:val="en-GB"/>
+                              </w:rPr>
+                              <w:t>b</w:t>
+                            </w:r>
+                          </w:p>
+                        </w:txbxContent>
+                      </v:textbox>
+                    </v:shape>
+                  </v:group>
+                  <v:shape id="Text Box 9" o:spid="_x0000_s1044" type="#_x0000_t202" style="position:absolute;left:54342;width:2597;height:2603;visibility:visible;mso-wrap-style:square;v-text-anchor:top" o:gfxdata="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" filled="f" stroked="f" strokeweight=".5pt">
                     <v:textbox>
                       <w:txbxContent>
                         <w:p>
                           <w:pPr>
                             <w:rPr>
                               <w:rFonts w:ascii="Arial" w:hAnsi="Arial" w:cs="Arial"/>
+                              <w:sz w:val="20"/>
+                              <w:szCs w:val="20"/>
+                              <w:lang w:val="en-GB"/>
                             </w:rPr>
                           </w:pPr>
                           <w:r>
                             <w:rPr>
                               <w:rFonts w:ascii="Arial" w:hAnsi="Arial" w:cs="Arial"/>
+                              <w:sz w:val="20"/>
+                              <w:szCs w:val="20"/>
+                              <w:lang w:val="en-GB"/>
                             </w:rPr>
-                            <w:t>d</w:t>
+                            <w:t>f</w:t>
                           </w:r>
                         </w:p>
                       </w:txbxContent>
                     </v:textbox>
                   </v:shape>
                 </v:group>
-                <v:group id="Group 17" o:spid="_x0000_s1043" style="position:absolute;left:159;top:43096;width:27679;height:21596" coordsize="27679,21596" o:gfxdata="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">
-                  <v:shape id="Picture 13" o:spid="_x0000_s1044" type="#_x0000_t75" alt="A graph of a graph of a number of blue bars&#10;&#10;Description automatically generated with medium confidence" style="position:absolute;width:27679;height:21596;visibility:visible;mso-wrap-style:square" o:gfxdata="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">
-                    <v:imagedata r:id="rId32" o:title="A graph of a graph of a number of blue bars&#10;&#10;Description automatically generated with medium confidence"/>
-                  </v:shape>
-                  <v:shape id="_x0000_s1045" type="#_x0000_t202" style="position:absolute;left:24975;top:204;width:2664;height:2863;visibility:visible;mso-wrap-style:square;v-text-anchor:top" o:gfxdata="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" filled="f" stroked="f" strokeweight=".5pt">
-                    <v:textbox>
-                      <w:txbxContent>
-                        <w:p>
-                          <w:pPr>
-                            <w:rPr>
-                              <w:rFonts w:ascii="Arial" w:hAnsi="Arial" w:cs="Arial"/>
-                              <w:lang w:val="en-GB"/>
-                            </w:rPr>
-                          </w:pPr>
-                          <w:r>
-                            <w:rPr>
-                              <w:rFonts w:ascii="Arial" w:hAnsi="Arial" w:cs="Arial"/>
-                              <w:lang w:val="en-GB"/>
-                            </w:rPr>
-                            <w:t>e</w:t>
-                          </w:r>
-                        </w:p>
-                      </w:txbxContent>
-                    </v:textbox>
-                  </v:shape>
-                </v:group>
-                <v:shape id="Picture 10" o:spid="_x0000_s1046" type="#_x0000_t75" alt="A diagram of a graph&#10;&#10;Description automatically generated" style="position:absolute;left:31248;top:43334;width:26708;height:21596;visibility:visible;mso-wrap-style:square" o:gfxdata="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">
-                  <v:imagedata r:id="rId33" o:title="A diagram of a graph&#10;&#10;Description automatically generated"/>
-                </v:shape>
                 <w10:anchorlock/>
               </v:group>
             </w:pict>
           </mc:Fallback>
         </mc:AlternateContent>
       </w:r>
+    </w:p>
+    <w:p>
+      <w:pPr>
+        <w:spacing w:after="0" w:line="360" w:lineRule="auto"/>
+        <w:jc w:val="both"/>
+        <w:rPr>
+          <w:rFonts w:ascii="Arial" w:hAnsi="Arial" w:cs="Arial"/>
+        </w:rPr>
+      </w:pPr>
       <w:r>
         <w:rPr>
           <w:noProof/>
@@ -7235,7 +7462,7 @@
         <mc:AlternateContent>
           <mc:Choice Requires="wps">
             <w:drawing>
-              <wp:anchor distT="0" distB="0" distL="114300" distR="114300" simplePos="0" relativeHeight="251676672" behindDoc="0" locked="0" layoutInCell="1" allowOverlap="1" wp14:anchorId="5A7ED624" wp14:editId="5B383BE3">
+              <wp:anchor distT="0" distB="0" distL="114300" distR="114300" simplePos="0" relativeHeight="251669504" behindDoc="0" locked="0" layoutInCell="1" allowOverlap="1" wp14:anchorId="5A7ED624" wp14:editId="0EA698E8">
                 <wp:simplePos x="0" y="0"/>
                 <wp:positionH relativeFrom="column">
                   <wp:posOffset>5541095</wp:posOffset>
@@ -7298,7 +7525,7 @@
           </mc:Choice>
           <mc:Fallback>
             <w:pict>
-              <v:shape w14:anchorId="5A7ED624" id="Text Box 12" o:spid="_x0000_s1047" type="#_x0000_t202" style="position:absolute;left:0;text-align:left;margin-left:436.3pt;margin-top:342.7pt;width:20.95pt;height:22.55pt;z-index:251676672;visibility:visible;mso-wrap-style:square;mso-wrap-distance-left:9pt;mso-wrap-distance-top:0;mso-wrap-distance-right:9pt;mso-wrap-distance-bottom:0;mso-position-horizontal:absolute;mso-position-horizontal-relative:text;mso-position-vertical:absolute;mso-position-vertical-relative:text;v-text-anchor:top" o:gfxdata="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" filled="f" stroked="f" strokeweight=".5pt">
+              <v:shape w14:anchorId="5A7ED624" id="Text Box 12" o:spid="_x0000_s1045" type="#_x0000_t202" style="position:absolute;left:0;text-align:left;margin-left:436.3pt;margin-top:342.7pt;width:20.95pt;height:22.55pt;z-index:251669504;visibility:visible;mso-wrap-style:square;mso-wrap-distance-left:9pt;mso-wrap-distance-top:0;mso-wrap-distance-right:9pt;mso-wrap-distance-bottom:0;mso-position-horizontal:absolute;mso-position-horizontal-relative:text;mso-position-vertical:absolute;mso-position-vertical-relative:text;v-text-anchor:top" o:gfxdata="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" filled="f" stroked="f" strokeweight=".5pt">
                 <v:textbox>
                   <w:txbxContent>
                     <w:p>
@@ -7323,24 +7550,6 @@
           </mc:Fallback>
         </mc:AlternateContent>
       </w:r>
-    </w:p>
-    <w:p>
-      <w:pPr>
-        <w:spacing w:after="0" w:line="360" w:lineRule="auto"/>
-        <w:jc w:val="both"/>
-        <w:rPr>
-          <w:rFonts w:ascii="Arial" w:hAnsi="Arial" w:cs="Arial"/>
-        </w:rPr>
-      </w:pPr>
-    </w:p>
-    <w:p>
-      <w:pPr>
-        <w:spacing w:after="0" w:line="360" w:lineRule="auto"/>
-        <w:jc w:val="both"/>
-        <w:rPr>
-          <w:rFonts w:ascii="Arial" w:hAnsi="Arial" w:cs="Arial"/>
-        </w:rPr>
-      </w:pPr>
       <w:r>
         <w:rPr>
           <w:rFonts w:ascii="Arial" w:hAnsi="Arial" w:cs="Arial"/>
@@ -7488,7 +7697,7 @@
           </mc:Choice>
           <mc:Fallback>
             <w:pict>
-              <v:shape w14:anchorId="2C02C479" id="Text Box 4" o:spid="_x0000_s1048" type="#_x0000_t202" style="width:469.65pt;height:37.15pt;visibility:visible;mso-wrap-style:square;mso-left-percent:-10001;mso-top-percent:-10001;mso-position-horizontal:absolute;mso-position-horizontal-relative:char;mso-position-vertical:absolute;mso-position-vertical-relative:line;mso-left-percent:-10001;mso-top-percent:-10001;v-text-anchor:top" o:gfxdata="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" filled="f" stroked="f" strokeweight=".5pt">
+              <v:shape w14:anchorId="2C02C479" id="Text Box 4" o:spid="_x0000_s1046" type="#_x0000_t202" style="width:469.65pt;height:37.15pt;visibility:visible;mso-wrap-style:square;mso-left-percent:-10001;mso-top-percent:-10001;mso-position-horizontal:absolute;mso-position-horizontal-relative:char;mso-position-vertical:absolute;mso-position-vertical-relative:line;mso-left-percent:-10001;mso-top-percent:-10001;v-text-anchor:top" o:gfxdata="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" filled="f" stroked="f" strokeweight=".5pt">
                 <v:textbox>
                   <w:txbxContent>
                     <w:p>
@@ -7674,7 +7883,6 @@
         <w:rPr>
           <w:rFonts w:ascii="Arial" w:hAnsi="Arial" w:cs="Arial"/>
         </w:rPr>
-        <w:lastRenderedPageBreak/>
         <w:tab/>
         <w:t>The dataset had no duplicates, but 7% of the values were outliers. Therefore, since it was a significant amount, I decided not to withdraw them and I will find a robust ML to handle it.</w:t>
       </w:r>
@@ -7775,7 +7983,14 @@
         <w:rPr>
           <w:rFonts w:ascii="Arial" w:hAnsi="Arial" w:cs="Arial"/>
         </w:rPr>
-        <w:t>Figures 4 presented the pair plot and heatmap. The results showed a moderately strong positive correlation between Surface Area and Pore Volume (0.66); thus, there is a tendency to increase area at the same time as increasing volume and vice versa. However, when comparing CO</w:t>
+        <w:t xml:space="preserve">Figures 4 presented the pair plot and heatmap. The results showed a moderately strong positive correlation between Surface Area and Pore Volume (0.66); thus, there is a tendency to increase area at the same time as increasing volume and vice versa. However, </w:t>
+      </w:r>
+      <w:r>
+        <w:rPr>
+          <w:rFonts w:ascii="Arial" w:hAnsi="Arial" w:cs="Arial"/>
+        </w:rPr>
+        <w:lastRenderedPageBreak/>
+        <w:t>when comparing CO</w:t>
       </w:r>
       <w:r>
         <w:rPr>
@@ -7830,9 +8045,9 @@
         <mc:AlternateContent>
           <mc:Choice Requires="wpg">
             <w:drawing>
-              <wp:inline distT="0" distB="0" distL="0" distR="0" wp14:anchorId="62BCA038" wp14:editId="34EF022C">
-                <wp:extent cx="5930900" cy="2676525"/>
-                <wp:effectExtent l="0" t="0" r="0" b="9525"/>
+              <wp:inline distT="0" distB="0" distL="0" distR="0" wp14:anchorId="62BCA038" wp14:editId="122F857A">
+                <wp:extent cx="6145391" cy="2891305"/>
+                <wp:effectExtent l="0" t="0" r="8255" b="4445"/>
                 <wp:docPr id="800540285" name="Group 6"/>
                 <wp:cNvGraphicFramePr/>
                 <a:graphic xmlns:a="http://schemas.openxmlformats.org/drawingml/2006/main">
@@ -7842,9 +8057,9 @@
                       <wpg:grpSpPr>
                         <a:xfrm>
                           <a:off x="0" y="0"/>
-                          <a:ext cx="5930900" cy="2676525"/>
-                          <a:chOff x="0" y="0"/>
-                          <a:chExt cx="5883875" cy="2647431"/>
+                          <a:ext cx="6145391" cy="2891305"/>
+                          <a:chOff x="-212981" y="0"/>
+                          <a:chExt cx="6096665" cy="2859876"/>
                         </a:xfrm>
                       </wpg:grpSpPr>
                       <wpg:grpSp>
@@ -7852,10 +8067,10 @@
                         <wpg:cNvGrpSpPr/>
                         <wpg:grpSpPr>
                           <a:xfrm>
-                            <a:off x="0" y="0"/>
-                            <a:ext cx="2620294" cy="2647431"/>
-                            <a:chOff x="0" y="0"/>
-                            <a:chExt cx="2620294" cy="2647431"/>
+                            <a:off x="-212981" y="0"/>
+                            <a:ext cx="2833275" cy="2859876"/>
+                            <a:chOff x="-212981" y="0"/>
+                            <a:chExt cx="2833275" cy="2859876"/>
                           </a:xfrm>
                         </wpg:grpSpPr>
                         <pic:pic xmlns:pic="http://schemas.openxmlformats.org/drawingml/2006/picture">
@@ -7866,7 +8081,7 @@
                             </pic:cNvPicPr>
                           </pic:nvPicPr>
                           <pic:blipFill>
-                            <a:blip r:embed="rId34" cstate="print">
+                            <a:blip r:embed="rId26" cstate="print">
                               <a:extLst>
                                 <a:ext uri="{28A0092B-C50C-407E-A947-70E740481C1C}">
                                   <a14:useLocalDpi xmlns:a14="http://schemas.microsoft.com/office/drawing/2010/main" val="0"/>
@@ -7880,8 +8095,8 @@
                           </pic:blipFill>
                           <pic:spPr bwMode="auto">
                             <a:xfrm>
-                              <a:off x="0" y="88381"/>
-                              <a:ext cx="2559050" cy="2559050"/>
+                              <a:off x="-212981" y="88364"/>
+                              <a:ext cx="2772034" cy="2771512"/>
                             </a:xfrm>
                             <a:prstGeom prst="rect">
                               <a:avLst/>
@@ -7944,10 +8159,10 @@
                         <wpg:cNvGrpSpPr/>
                         <wpg:grpSpPr>
                           <a:xfrm>
-                            <a:off x="2790790" y="159765"/>
-                            <a:ext cx="3093085" cy="2168126"/>
-                            <a:chOff x="0" y="0"/>
-                            <a:chExt cx="3093085" cy="2168126"/>
+                            <a:off x="2588745" y="159765"/>
+                            <a:ext cx="3294939" cy="2290142"/>
+                            <a:chOff x="-202045" y="0"/>
+                            <a:chExt cx="3294939" cy="2290142"/>
                           </a:xfrm>
                         </wpg:grpSpPr>
                         <pic:pic xmlns:pic="http://schemas.openxmlformats.org/drawingml/2006/picture">
@@ -7958,7 +8173,7 @@
                             </pic:cNvPicPr>
                           </pic:nvPicPr>
                           <pic:blipFill>
-                            <a:blip r:embed="rId35" cstate="print">
+                            <a:blip r:embed="rId27" cstate="print">
                               <a:extLst>
                                 <a:ext uri="{28A0092B-C50C-407E-A947-70E740481C1C}">
                                   <a14:useLocalDpi xmlns:a14="http://schemas.microsoft.com/office/drawing/2010/main" val="0"/>
@@ -7972,8 +8187,8 @@
                           </pic:blipFill>
                           <pic:spPr bwMode="auto">
                             <a:xfrm>
-                              <a:off x="0" y="292336"/>
-                              <a:ext cx="3093085" cy="1875790"/>
+                              <a:off x="-202045" y="292251"/>
+                              <a:ext cx="3294939" cy="1997891"/>
                             </a:xfrm>
                             <a:prstGeom prst="rect">
                               <a:avLst/>
@@ -8039,12 +8254,12 @@
           </mc:Choice>
           <mc:Fallback>
             <w:pict>
-              <v:group w14:anchorId="62BCA038" id="Group 6" o:spid="_x0000_s1049" style="width:467pt;height:210.75pt;mso-position-horizontal-relative:char;mso-position-vertical-relative:line" coordsize="58838,26474" o:gfxdata="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">
-                <v:group id="Group 5" o:spid="_x0000_s1050" style="position:absolute;width:26202;height:26474" coordsize="26202,26474" o:gfxdata="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">
-                  <v:shape id="Picture 1" o:spid="_x0000_s1051" type="#_x0000_t75" alt="A group of blue and white graphs&#10;&#10;Description automatically generated" style="position:absolute;top:883;width:25590;height:25591;visibility:visible;mso-wrap-style:square" o:gfxdata="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">
-                    <v:imagedata r:id="rId36" o:title="A group of blue and white graphs&#10;&#10;Description automatically generated"/>
+              <v:group w14:anchorId="62BCA038" id="Group 6" o:spid="_x0000_s1047" style="width:483.9pt;height:227.65pt;mso-position-horizontal-relative:char;mso-position-vertical-relative:line" coordorigin="-2129" coordsize="60966,28598" o:gfxdata="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">
+                <v:group id="Group 5" o:spid="_x0000_s1048" style="position:absolute;left:-2129;width:28331;height:28598" coordorigin="-2129" coordsize="28332,28598" o:gfxdata="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">
+                  <v:shape id="Picture 1" o:spid="_x0000_s1049" type="#_x0000_t75" alt="A group of blue and white graphs&#10;&#10;Description automatically generated" style="position:absolute;left:-2129;top:883;width:27719;height:27715;visibility:visible;mso-wrap-style:square" o:gfxdata="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">
+                    <v:imagedata r:id="rId28" o:title="A group of blue and white graphs&#10;&#10;Description automatically generated"/>
                   </v:shape>
-                  <v:shape id="Text Box 9" o:spid="_x0000_s1052" type="#_x0000_t202" style="position:absolute;left:23624;width:2578;height:2578;visibility:visible;mso-wrap-style:square;v-text-anchor:top" o:gfxdata="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" filled="f" stroked="f" strokeweight=".5pt">
+                  <v:shape id="Text Box 9" o:spid="_x0000_s1050" type="#_x0000_t202" style="position:absolute;left:23624;width:2578;height:2578;visibility:visible;mso-wrap-style:square;v-text-anchor:top" o:gfxdata="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" filled="f" stroked="f" strokeweight=".5pt">
                     <v:textbox>
                       <w:txbxContent>
                         <w:p>
@@ -8070,11 +8285,11 @@
                     </v:textbox>
                   </v:shape>
                 </v:group>
-                <v:group id="Group 4" o:spid="_x0000_s1053" style="position:absolute;left:27907;top:1597;width:30931;height:21681" coordsize="30930,21681" o:gfxdata="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">
-                  <v:shape id="Picture 2" o:spid="_x0000_s1054" type="#_x0000_t75" alt="A yellow green and purple squares&#10;&#10;Description automatically generated" style="position:absolute;top:2923;width:30930;height:18758;visibility:visible;mso-wrap-style:square" o:gfxdata="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">
-                    <v:imagedata r:id="rId37" o:title="A yellow green and purple squares&#10;&#10;Description automatically generated"/>
+                <v:group id="Group 4" o:spid="_x0000_s1051" style="position:absolute;left:25887;top:1597;width:32949;height:22902" coordorigin="-2020" coordsize="32949,22901" o:gfxdata="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">
+                  <v:shape id="Picture 2" o:spid="_x0000_s1052" type="#_x0000_t75" alt="A yellow green and purple squares&#10;&#10;Description automatically generated" style="position:absolute;left:-2020;top:2922;width:32948;height:19979;visibility:visible;mso-wrap-style:square" o:gfxdata="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">
+                    <v:imagedata r:id="rId29" o:title="A yellow green and purple squares&#10;&#10;Description automatically generated"/>
                   </v:shape>
-                  <v:shape id="Text Box 9" o:spid="_x0000_s1055" type="#_x0000_t202" style="position:absolute;left:27601;width:2579;height:2578;visibility:visible;mso-wrap-style:square;v-text-anchor:top" o:gfxdata="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" filled="f" stroked="f" strokeweight=".5pt">
+                  <v:shape id="Text Box 9" o:spid="_x0000_s1053" type="#_x0000_t202" style="position:absolute;left:27601;width:2579;height:2578;visibility:visible;mso-wrap-style:square;v-text-anchor:top" o:gfxdata="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" filled="f" stroked="f" strokeweight=".5pt">
                     <v:textbox>
                       <w:txbxContent>
                         <w:p>
@@ -8224,7 +8439,7 @@
           </mc:Choice>
           <mc:Fallback>
             <w:pict>
-              <v:shape w14:anchorId="45FEB73F" id="_x0000_s1055" type="#_x0000_t202" style="width:339pt;height:22.5pt;visibility:visible;mso-wrap-style:square;mso-left-percent:-10001;mso-top-percent:-10001;mso-position-horizontal:absolute;mso-position-horizontal-relative:char;mso-position-vertical:absolute;mso-position-vertical-relative:line;mso-left-percent:-10001;mso-top-percent:-10001;v-text-anchor:top" o:gfxdata="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" filled="f" stroked="f" strokeweight=".5pt">
+              <v:shape w14:anchorId="45FEB73F" id="_x0000_s1054" type="#_x0000_t202" style="width:339pt;height:22.5pt;visibility:visible;mso-wrap-style:square;mso-left-percent:-10001;mso-top-percent:-10001;mso-position-horizontal:absolute;mso-position-horizontal-relative:char;mso-position-vertical:absolute;mso-position-vertical-relative:line;mso-left-percent:-10001;mso-top-percent:-10001;v-text-anchor:top" o:gfxdata="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" filled="f" stroked="f" strokeweight=".5pt">
                 <v:textbox>
                   <w:txbxContent>
                     <w:p>
@@ -8369,7 +8584,6 @@
         <w:rPr>
           <w:rFonts w:ascii="Arial" w:hAnsi="Arial" w:cs="Arial"/>
         </w:rPr>
-        <w:lastRenderedPageBreak/>
         <w:t>I applied the Kruskal-Wallis test because it is appropriate when handling a non-normal distribution and small sample size (Devore, 2012, p.645). Considering a 95% confidence level, I found that there is a significant difference between the materials regarding CO</w:t>
       </w:r>
       <w:r>
@@ -8433,6 +8647,7 @@
           <w:rFonts w:ascii="Arial" w:hAnsi="Arial" w:cs="Arial"/>
           <w:noProof/>
         </w:rPr>
+        <w:lastRenderedPageBreak/>
         <w:drawing>
           <wp:inline distT="0" distB="0" distL="0" distR="0" wp14:anchorId="4D0E39F7" wp14:editId="35D296EB">
             <wp:extent cx="2765160" cy="2160000"/>
@@ -8451,7 +8666,7 @@
                     </pic:cNvPicPr>
                   </pic:nvPicPr>
                   <pic:blipFill>
-                    <a:blip r:embed="rId38">
+                    <a:blip r:embed="rId30">
                       <a:extLst>
                         <a:ext uri="{28A0092B-C50C-407E-A947-70E740481C1C}">
                           <a14:useLocalDpi xmlns:a14="http://schemas.microsoft.com/office/drawing/2010/main" val="0"/>
@@ -8603,7 +8818,7 @@
           </mc:Choice>
           <mc:Fallback>
             <w:pict>
-              <v:shape w14:anchorId="6AF47535" id="_x0000_s1056" type="#_x0000_t202" style="width:339pt;height:22.5pt;visibility:visible;mso-wrap-style:square;mso-left-percent:-10001;mso-top-percent:-10001;mso-position-horizontal:absolute;mso-position-horizontal-relative:char;mso-position-vertical:absolute;mso-position-vertical-relative:line;mso-left-percent:-10001;mso-top-percent:-10001;v-text-anchor:top" o:gfxdata="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" filled="f" stroked="f" strokeweight=".5pt">
+              <v:shape w14:anchorId="6AF47535" id="_x0000_s1055" type="#_x0000_t202" style="width:339pt;height:22.5pt;visibility:visible;mso-wrap-style:square;mso-left-percent:-10001;mso-top-percent:-10001;mso-position-horizontal:absolute;mso-position-horizontal-relative:char;mso-position-vertical:absolute;mso-position-vertical-relative:line;mso-left-percent:-10001;mso-top-percent:-10001;v-text-anchor:top" o:gfxdata="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" filled="f" stroked="f" strokeweight=".5pt">
                 <v:textbox>
                   <w:txbxContent>
                     <w:p>
@@ -8843,14 +9058,7 @@
           <w:rFonts w:ascii="Arial" w:hAnsi="Arial" w:cs="Arial"/>
         </w:rPr>
         <w:tab/>
-        <w:t xml:space="preserve">I applied the k-nearest neighbours (k-NN) because it is used with many classes and often performs reasonably without complex adjustments (Müller and Guido, 2017, p.36,44). In addition, I applied the Gradient Boosting (GB) model to improve the estimation, as it builds serial trees that try to correct the errors of the previous and provide better accuracy with the </w:t>
-      </w:r>
-      <w:r>
-        <w:rPr>
-          <w:rFonts w:ascii="Arial" w:hAnsi="Arial" w:cs="Arial"/>
-        </w:rPr>
-        <w:lastRenderedPageBreak/>
-        <w:t xml:space="preserve">correct configuration (Müller and Guido, 2017, p .88,89). I also used cross-validation, manual hyperparameters adjustment, and Grid Search to achieve the optimal hyperparameters. SMOTE was used to deal with class imbalanced. </w:t>
+        <w:t xml:space="preserve">I applied the k-nearest neighbours (k-NN) because it is used with many classes and often performs reasonably without complex adjustments (Müller and Guido, 2017, p.36,44). In addition, I applied the Gradient Boosting (GB) model to improve the estimation, as it builds serial trees that try to correct the errors of the previous and provide better accuracy with the correct configuration (Müller and Guido, 2017, p .88,89). I also used cross-validation, manual hyperparameters adjustment, and Grid Search to achieve the optimal hyperparameters. SMOTE was used to deal with class imbalanced. </w:t>
       </w:r>
     </w:p>
     <w:p>
@@ -8919,6 +9127,7 @@
           <w:sz w:val="28"/>
           <w:szCs w:val="28"/>
         </w:rPr>
+        <w:lastRenderedPageBreak/>
         <w:t>Evaluation</w:t>
       </w:r>
       <w:bookmarkEnd w:id="29"/>
@@ -9039,7 +9248,7 @@
                             </pic:cNvPicPr>
                           </pic:nvPicPr>
                           <pic:blipFill>
-                            <a:blip r:embed="rId39" cstate="print">
+                            <a:blip r:embed="rId31" cstate="print">
                               <a:extLst>
                                 <a:ext uri="{28A0092B-C50C-407E-A947-70E740481C1C}">
                                   <a14:useLocalDpi xmlns:a14="http://schemas.microsoft.com/office/drawing/2010/main" val="0"/>
@@ -9073,7 +9282,7 @@
                             </pic:cNvPicPr>
                           </pic:nvPicPr>
                           <pic:blipFill>
-                            <a:blip r:embed="rId40" cstate="print">
+                            <a:blip r:embed="rId32" cstate="print">
                               <a:extLst>
                                 <a:ext uri="{28A0092B-C50C-407E-A947-70E740481C1C}">
                                   <a14:useLocalDpi xmlns:a14="http://schemas.microsoft.com/office/drawing/2010/main" val="0"/>
@@ -9107,7 +9316,7 @@
                             </pic:cNvPicPr>
                           </pic:nvPicPr>
                           <pic:blipFill>
-                            <a:blip r:embed="rId41" cstate="print">
+                            <a:blip r:embed="rId33" cstate="print">
                               <a:extLst>
                                 <a:ext uri="{28A0092B-C50C-407E-A947-70E740481C1C}">
                                   <a14:useLocalDpi xmlns:a14="http://schemas.microsoft.com/office/drawing/2010/main" val="0"/>
@@ -9142,7 +9351,7 @@
                           </pic:cNvPicPr>
                         </pic:nvPicPr>
                         <pic:blipFill rotWithShape="1">
-                          <a:blip r:embed="rId42" cstate="print">
+                          <a:blip r:embed="rId34" cstate="print">
                             <a:extLst>
                               <a:ext uri="{28A0092B-C50C-407E-A947-70E740481C1C}">
                                 <a14:useLocalDpi xmlns:a14="http://schemas.microsoft.com/office/drawing/2010/main" val="0"/>
@@ -9178,7 +9387,7 @@
                           </pic:cNvPicPr>
                         </pic:nvPicPr>
                         <pic:blipFill rotWithShape="1">
-                          <a:blip r:embed="rId43" cstate="print">
+                          <a:blip r:embed="rId35" cstate="print">
                             <a:extLst>
                               <a:ext uri="{28A0092B-C50C-407E-A947-70E740481C1C}">
                                 <a14:useLocalDpi xmlns:a14="http://schemas.microsoft.com/office/drawing/2010/main" val="0"/>
@@ -9214,7 +9423,7 @@
                           </pic:cNvPicPr>
                         </pic:nvPicPr>
                         <pic:blipFill rotWithShape="1">
-                          <a:blip r:embed="rId44" cstate="print">
+                          <a:blip r:embed="rId36" cstate="print">
                             <a:extLst>
                               <a:ext uri="{28A0092B-C50C-407E-A947-70E740481C1C}">
                                 <a14:useLocalDpi xmlns:a14="http://schemas.microsoft.com/office/drawing/2010/main" val="0"/>
@@ -9366,7 +9575,7 @@
           </mc:Choice>
           <mc:Fallback>
             <w:pict>
-              <v:shape w14:anchorId="5B9E70A2" id="Text Box 5" o:spid="_x0000_s1057" type="#_x0000_t202" style="width:457.9pt;height:36.35pt;visibility:visible;mso-wrap-style:square;mso-left-percent:-10001;mso-top-percent:-10001;mso-position-horizontal:absolute;mso-position-horizontal-relative:char;mso-position-vertical:absolute;mso-position-vertical-relative:line;mso-left-percent:-10001;mso-top-percent:-10001;v-text-anchor:top" o:gfxdata="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" filled="f" stroked="f" strokeweight=".5pt">
+              <v:shape w14:anchorId="5B9E70A2" id="Text Box 5" o:spid="_x0000_s1056" type="#_x0000_t202" style="width:457.9pt;height:36.35pt;visibility:visible;mso-wrap-style:square;mso-left-percent:-10001;mso-top-percent:-10001;mso-position-horizontal:absolute;mso-position-horizontal-relative:char;mso-position-vertical:absolute;mso-position-vertical-relative:line;mso-left-percent:-10001;mso-top-percent:-10001;v-text-anchor:top" o:gfxdata="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" filled="f" stroked="f" strokeweight=".5pt">
                 <v:textbox>
                   <w:txbxContent>
                     <w:p>
@@ -9464,11 +9673,10 @@
           <w:rFonts w:ascii="Arial" w:hAnsi="Arial" w:cs="Arial"/>
           <w:noProof/>
         </w:rPr>
-        <w:lastRenderedPageBreak/>
         <mc:AlternateContent>
           <mc:Choice Requires="wpg">
             <w:drawing>
-              <wp:inline distT="0" distB="0" distL="0" distR="0" wp14:anchorId="729F464A" wp14:editId="779547C3">
+              <wp:inline distT="0" distB="0" distL="0" distR="0" wp14:anchorId="729F464A" wp14:editId="5112E97E">
                 <wp:extent cx="5731510" cy="1533265"/>
                 <wp:effectExtent l="0" t="0" r="2540" b="0"/>
                 <wp:docPr id="952860635" name="Group 22"/>
@@ -9847,7 +10055,7 @@
           </mc:Choice>
           <mc:Fallback>
             <w:pict>
-              <v:shape w14:anchorId="539DA9D8" id="_x0000_s1058" type="#_x0000_t202" style="width:443.8pt;height:36.35pt;visibility:visible;mso-wrap-style:square;mso-left-percent:-10001;mso-top-percent:-10001;mso-position-horizontal:absolute;mso-position-horizontal-relative:char;mso-position-vertical:absolute;mso-position-vertical-relative:line;mso-left-percent:-10001;mso-top-percent:-10001;v-text-anchor:top" o:gfxdata="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" filled="f" stroked="f" strokeweight=".5pt">
+              <v:shape w14:anchorId="539DA9D8" id="_x0000_s1057" type="#_x0000_t202" style="width:443.8pt;height:36.35pt;visibility:visible;mso-wrap-style:square;mso-left-percent:-10001;mso-top-percent:-10001;mso-position-horizontal:absolute;mso-position-horizontal-relative:char;mso-position-vertical:absolute;mso-position-vertical-relative:line;mso-left-percent:-10001;mso-top-percent:-10001;v-text-anchor:top" o:gfxdata="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" filled="f" stroked="f" strokeweight=".5pt">
                 <v:textbox>
                   <w:txbxContent>
                     <w:p>
@@ -9929,6 +10137,7 @@
         <w:rPr>
           <w:rFonts w:ascii="Arial" w:hAnsi="Arial" w:cs="Arial"/>
         </w:rPr>
+        <w:lastRenderedPageBreak/>
         <w:t>Figure 8 summarises these two models to facilitate comparison. Neither generalised well to new data and may result in overfitting. In addition, the most important feature of the GB is 'Total pore volume', followed by the 'CO2 uptake'.</w:t>
       </w:r>
     </w:p>
@@ -9965,7 +10174,7 @@
         <mc:AlternateContent>
           <mc:Choice Requires="wpg">
             <w:drawing>
-              <wp:inline distT="0" distB="0" distL="0" distR="0" wp14:anchorId="53425E6F" wp14:editId="5386DB3B">
+              <wp:inline distT="0" distB="0" distL="0" distR="0" wp14:anchorId="53425E6F" wp14:editId="6B3E536A">
                 <wp:extent cx="5584825" cy="1964055"/>
                 <wp:effectExtent l="0" t="0" r="0" b="0"/>
                 <wp:docPr id="1389324179" name="Group 25"/>
@@ -10284,7 +10493,7 @@
           </mc:Choice>
           <mc:Fallback>
             <w:pict>
-              <v:shape w14:anchorId="54C461AA" id="_x0000_s1059" type="#_x0000_t202" style="width:449.65pt;height:36.35pt;visibility:visible;mso-wrap-style:square;mso-left-percent:-10001;mso-top-percent:-10001;mso-position-horizontal:absolute;mso-position-horizontal-relative:char;mso-position-vertical:absolute;mso-position-vertical-relative:line;mso-left-percent:-10001;mso-top-percent:-10001;v-text-anchor:top" o:gfxdata="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" filled="f" stroked="f" strokeweight=".5pt">
+              <v:shape w14:anchorId="54C461AA" id="_x0000_s1058" type="#_x0000_t202" style="width:449.65pt;height:36.35pt;visibility:visible;mso-wrap-style:square;mso-left-percent:-10001;mso-top-percent:-10001;mso-position-horizontal:absolute;mso-position-horizontal-relative:char;mso-position-vertical:absolute;mso-position-vertical-relative:line;mso-left-percent:-10001;mso-top-percent:-10001;v-text-anchor:top" o:gfxdata="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" filled="f" stroked="f" strokeweight=".5pt">
                 <v:textbox>
                   <w:txbxContent>
                     <w:p>
@@ -10327,49 +10536,7 @@
                         <w:rPr>
                           <w:rFonts w:ascii="Arial" w:hAnsi="Arial" w:cs="Arial"/>
                         </w:rPr>
-                        <w:t xml:space="preserve">a) Metrics for k-NN (blue) and GB (purple), Tr: training set, </w:t>
-                      </w:r>
-                      <w:proofErr w:type="spellStart"/>
-                      <w:r>
-                        <w:rPr>
-                          <w:rFonts w:ascii="Arial" w:hAnsi="Arial" w:cs="Arial"/>
-                        </w:rPr>
-                        <w:t>Te</w:t>
-                      </w:r>
-                      <w:proofErr w:type="spellEnd"/>
-                      <w:r>
-                        <w:rPr>
-                          <w:rFonts w:ascii="Arial" w:hAnsi="Arial" w:cs="Arial"/>
-                        </w:rPr>
-                        <w:t xml:space="preserve">: test set, </w:t>
-                      </w:r>
-                      <w:proofErr w:type="spellStart"/>
-                      <w:r>
-                        <w:rPr>
-                          <w:rFonts w:ascii="Arial" w:hAnsi="Arial" w:cs="Arial"/>
-                        </w:rPr>
-                        <w:t>Acc</w:t>
-                      </w:r>
-                      <w:proofErr w:type="spellEnd"/>
-                      <w:r>
-                        <w:rPr>
-                          <w:rFonts w:ascii="Arial" w:hAnsi="Arial" w:cs="Arial"/>
-                        </w:rPr>
-                        <w:t xml:space="preserve">: accuracy, </w:t>
-                      </w:r>
-                      <w:proofErr w:type="spellStart"/>
-                      <w:r>
-                        <w:rPr>
-                          <w:rFonts w:ascii="Arial" w:hAnsi="Arial" w:cs="Arial"/>
-                        </w:rPr>
-                        <w:t>Prec</w:t>
-                      </w:r>
-                      <w:proofErr w:type="spellEnd"/>
-                      <w:r>
-                        <w:rPr>
-                          <w:rFonts w:ascii="Arial" w:hAnsi="Arial" w:cs="Arial"/>
-                        </w:rPr>
-                        <w:t>: precision, Rec: recall, and F1: F1-score. b) Feature importance of GB.</w:t>
+                        <w:t>a) Metrics for k-NN (blue) and GB (purple), Tr: training set, Te: test set, Acc: accuracy, Prec: precision, Rec: recall, and F1: F1-score. b) Feature importance of GB.</w:t>
                       </w:r>
                     </w:p>
                   </w:txbxContent>
@@ -10799,7 +10966,7 @@
           </mc:Choice>
           <mc:Fallback>
             <w:pict>
-              <v:shape w14:anchorId="18163CA8" id="_x0000_s1060" type="#_x0000_t202" style="width:449.65pt;height:49.5pt;visibility:visible;mso-wrap-style:square;mso-left-percent:-10001;mso-top-percent:-10001;mso-position-horizontal:absolute;mso-position-horizontal-relative:char;mso-position-vertical:absolute;mso-position-vertical-relative:line;mso-left-percent:-10001;mso-top-percent:-10001;v-text-anchor:top" o:gfxdata="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" filled="f" stroked="f" strokeweight=".5pt">
+              <v:shape w14:anchorId="18163CA8" id="_x0000_s1059" type="#_x0000_t202" style="width:449.65pt;height:49.5pt;visibility:visible;mso-wrap-style:square;mso-left-percent:-10001;mso-top-percent:-10001;mso-position-horizontal:absolute;mso-position-horizontal-relative:char;mso-position-vertical:absolute;mso-position-vertical-relative:line;mso-left-percent:-10001;mso-top-percent:-10001;v-text-anchor:top" o:gfxdata="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" filled="f" stroked="f" strokeweight=".5pt">
                 <v:textbox>
                   <w:txbxContent>
                     <w:p>
@@ -10844,75 +11011,11 @@
                         </w:rPr>
                         <w:t xml:space="preserve">a) Grid Search - GB: </w:t>
                       </w:r>
-                      <w:proofErr w:type="spellStart"/>
                       <w:r>
                         <w:rPr>
                           <w:rFonts w:ascii="Arial" w:hAnsi="Arial" w:cs="Arial"/>
                         </w:rPr>
-                        <w:t>learning_rate</w:t>
-                      </w:r>
-                      <w:proofErr w:type="spellEnd"/>
-                      <w:r>
-                        <w:rPr>
-                          <w:rFonts w:ascii="Arial" w:hAnsi="Arial" w:cs="Arial"/>
-                        </w:rPr>
-                        <w:t xml:space="preserve">=0.03, </w:t>
-                      </w:r>
-                      <w:proofErr w:type="spellStart"/>
-                      <w:r>
-                        <w:rPr>
-                          <w:rFonts w:ascii="Arial" w:hAnsi="Arial" w:cs="Arial"/>
-                        </w:rPr>
-                        <w:t>max_depth</w:t>
-                      </w:r>
-                      <w:proofErr w:type="spellEnd"/>
-                      <w:r>
-                        <w:rPr>
-                          <w:rFonts w:ascii="Arial" w:hAnsi="Arial" w:cs="Arial"/>
-                        </w:rPr>
-                        <w:t xml:space="preserve">=1, </w:t>
-                      </w:r>
-                      <w:proofErr w:type="spellStart"/>
-                      <w:r>
-                        <w:rPr>
-                          <w:rFonts w:ascii="Arial" w:hAnsi="Arial" w:cs="Arial"/>
-                        </w:rPr>
-                        <w:t>min_samples_leaf</w:t>
-                      </w:r>
-                      <w:proofErr w:type="spellEnd"/>
-                      <w:r>
-                        <w:rPr>
-                          <w:rFonts w:ascii="Arial" w:hAnsi="Arial" w:cs="Arial"/>
-                        </w:rPr>
-                        <w:t xml:space="preserve">=1, </w:t>
-                      </w:r>
-                      <w:proofErr w:type="spellStart"/>
-                      <w:r>
-                        <w:rPr>
-                          <w:rFonts w:ascii="Arial" w:hAnsi="Arial" w:cs="Arial"/>
-                        </w:rPr>
-                        <w:t>min_samples_split</w:t>
-                      </w:r>
-                      <w:proofErr w:type="spellEnd"/>
-                      <w:r>
-                        <w:rPr>
-                          <w:rFonts w:ascii="Arial" w:hAnsi="Arial" w:cs="Arial"/>
-                        </w:rPr>
-                        <w:t xml:space="preserve">=2, </w:t>
-                      </w:r>
-                      <w:proofErr w:type="spellStart"/>
-                      <w:r>
-                        <w:rPr>
-                          <w:rFonts w:ascii="Arial" w:hAnsi="Arial" w:cs="Arial"/>
-                        </w:rPr>
-                        <w:t>n_estimators</w:t>
-                      </w:r>
-                      <w:proofErr w:type="spellEnd"/>
-                      <w:r>
-                        <w:rPr>
-                          <w:rFonts w:ascii="Arial" w:hAnsi="Arial" w:cs="Arial"/>
-                        </w:rPr>
-                        <w:t>=150, subsample=0.1, 20%</w:t>
+                        <w:t>learning_rate=0.03, max_depth=1, min_samples_leaf=1, min_samples_split=2, n_estimators=150, subsample=0.1, 20%</w:t>
                       </w:r>
                       <w:r>
                         <w:rPr>
@@ -11317,7 +11420,7 @@
           </mc:Choice>
           <mc:Fallback>
             <w:pict>
-              <v:shape w14:anchorId="11BA27BA" id="Text Box 6" o:spid="_x0000_s1061" type="#_x0000_t202" style="width:470.65pt;height:38.65pt;visibility:visible;mso-wrap-style:square;mso-left-percent:-10001;mso-top-percent:-10001;mso-position-horizontal:absolute;mso-position-horizontal-relative:char;mso-position-vertical:absolute;mso-position-vertical-relative:line;mso-left-percent:-10001;mso-top-percent:-10001;v-text-anchor:top" o:gfxdata="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" filled="f" stroked="f" strokeweight=".5pt">
+              <v:shape w14:anchorId="11BA27BA" id="Text Box 6" o:spid="_x0000_s1060" type="#_x0000_t202" style="width:470.65pt;height:38.65pt;visibility:visible;mso-wrap-style:square;mso-left-percent:-10001;mso-top-percent:-10001;mso-position-horizontal:absolute;mso-position-horizontal-relative:char;mso-position-vertical:absolute;mso-position-vertical-relative:line;mso-left-percent:-10001;mso-top-percent:-10001;v-text-anchor:top" o:gfxdata="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" filled="f" stroked="f" strokeweight=".5pt">
                 <v:textbox>
                   <w:txbxContent>
                     <w:p>
@@ -11344,77 +11447,7 @@
                         <w:rPr>
                           <w:rFonts w:ascii="Arial" w:hAnsi="Arial" w:cs="Arial"/>
                         </w:rPr>
-                        <w:t xml:space="preserve"> </w:t>
-                      </w:r>
-                      <w:proofErr w:type="spellStart"/>
-                      <w:r>
-                        <w:rPr>
-                          <w:rFonts w:ascii="Arial" w:hAnsi="Arial" w:cs="Arial"/>
-                        </w:rPr>
-                        <w:t>learning_rate</w:t>
-                      </w:r>
-                      <w:proofErr w:type="spellEnd"/>
-                      <w:r>
-                        <w:rPr>
-                          <w:rFonts w:ascii="Arial" w:hAnsi="Arial" w:cs="Arial"/>
-                        </w:rPr>
-                        <w:t xml:space="preserve">=0.03, </w:t>
-                      </w:r>
-                      <w:proofErr w:type="spellStart"/>
-                      <w:r>
-                        <w:rPr>
-                          <w:rFonts w:ascii="Arial" w:hAnsi="Arial" w:cs="Arial"/>
-                        </w:rPr>
-                        <w:t>max_depth</w:t>
-                      </w:r>
-                      <w:proofErr w:type="spellEnd"/>
-                      <w:r>
-                        <w:rPr>
-                          <w:rFonts w:ascii="Arial" w:hAnsi="Arial" w:cs="Arial"/>
-                        </w:rPr>
-                        <w:t xml:space="preserve">=1, </w:t>
-                      </w:r>
-                      <w:proofErr w:type="spellStart"/>
-                      <w:r>
-                        <w:rPr>
-                          <w:rFonts w:ascii="Arial" w:hAnsi="Arial" w:cs="Arial"/>
-                        </w:rPr>
-                        <w:t>min_samples_leaf</w:t>
-                      </w:r>
-                      <w:proofErr w:type="spellEnd"/>
-                      <w:r>
-                        <w:rPr>
-                          <w:rFonts w:ascii="Arial" w:hAnsi="Arial" w:cs="Arial"/>
-                        </w:rPr>
-                        <w:t xml:space="preserve">=1, </w:t>
-                      </w:r>
-                      <w:proofErr w:type="spellStart"/>
-                      <w:r>
-                        <w:rPr>
-                          <w:rFonts w:ascii="Arial" w:hAnsi="Arial" w:cs="Arial"/>
-                        </w:rPr>
-                        <w:t>min_samples_split</w:t>
-                      </w:r>
-                      <w:proofErr w:type="spellEnd"/>
-                      <w:r>
-                        <w:rPr>
-                          <w:rFonts w:ascii="Arial" w:hAnsi="Arial" w:cs="Arial"/>
-                        </w:rPr>
-                        <w:t xml:space="preserve">=2, </w:t>
-                      </w:r>
-                      <w:proofErr w:type="spellStart"/>
-                      <w:r>
-                        <w:rPr>
-                          <w:rFonts w:ascii="Arial" w:hAnsi="Arial" w:cs="Arial"/>
-                        </w:rPr>
-                        <w:t>n_estimators</w:t>
-                      </w:r>
-                      <w:proofErr w:type="spellEnd"/>
-                      <w:r>
-                        <w:rPr>
-                          <w:rFonts w:ascii="Arial" w:hAnsi="Arial" w:cs="Arial"/>
-                        </w:rPr>
-                        <w:t>=150, subsample=0.1, 20% test</w:t>
+                        <w:t xml:space="preserve"> learning_rate=0.03, max_depth=1, min_samples_leaf=1, min_samples_split=2, n_estimators=150, subsample=0.1, 20% test</w:t>
                       </w:r>
                       <w:r>
                         <w:rPr>
@@ -12987,7 +13020,7 @@
             </mc:Choice>
             <mc:Fallback>
               <w:pict>
-                <v:rect w14:anchorId="4E7E2743" id="Rectangle 5" o:spid="_x0000_s1063" style="position:absolute;margin-left:0;margin-top:0;width:44.55pt;height:15.1pt;rotation:180;flip:x;z-index:251659264;visibility:visible;mso-wrap-style:square;mso-width-percent:0;mso-height-percent:0;mso-wrap-distance-left:9pt;mso-wrap-distance-top:0;mso-wrap-distance-right:9pt;mso-wrap-distance-bottom:0;mso-position-horizontal:center;mso-position-horizontal-relative:right-margin-area;mso-position-vertical:center;mso-position-vertical-relative:bottom-margin-area;mso-width-percent:0;mso-height-percent:0;mso-width-relative:page;mso-height-relative:bottom-margin-area;v-text-anchor:top" o:gfxdata="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" filled="f" fillcolor="#c0504d" stroked="f" strokecolor="#5c83b4" strokeweight="2.25pt">
+                <v:rect w14:anchorId="4E7E2743" id="Rectangle 5" o:spid="_x0000_s1061" style="position:absolute;margin-left:0;margin-top:0;width:44.55pt;height:15.1pt;rotation:180;flip:x;z-index:251659264;visibility:visible;mso-wrap-style:square;mso-width-percent:0;mso-height-percent:0;mso-wrap-distance-left:9pt;mso-wrap-distance-top:0;mso-wrap-distance-right:9pt;mso-wrap-distance-bottom:0;mso-position-horizontal:center;mso-position-horizontal-relative:right-margin-area;mso-position-vertical:center;mso-position-vertical-relative:bottom-margin-area;mso-width-percent:0;mso-height-percent:0;mso-width-relative:page;mso-height-relative:bottom-margin-area;v-text-anchor:top" o:gfxdata="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" filled="f" fillcolor="#c0504d" stroked="f" strokecolor="#5c83b4" strokeweight="2.25pt">
                   <v:textbox inset=",0,,0">
                     <w:txbxContent>
                       <w:p>
@@ -13804,6 +13837,7 @@
   <w:style w:type="character" w:default="1" w:styleId="DefaultParagraphFont">
     <w:name w:val="Default Paragraph Font"/>
     <w:uiPriority w:val="1"/>
+    <w:semiHidden/>
     <w:unhideWhenUsed/>
   </w:style>
   <w:style w:type="table" w:default="1" w:styleId="TableNormal">

</xml_diff>